<commit_message>
feat: Add Practical Homework-2
</commit_message>
<xml_diff>
--- a/Homeworks/S2-98-99/CN1-S2-98-99-HW2P.docx
+++ b/Homeworks/S2-98-99/CN1-S2-98-99-HW2P.docx
@@ -559,9 +559,11 @@
         </w:rPr>
         <w:t xml:space="preserve"> مانند </w:t>
       </w:r>
+      <w:proofErr w:type="spellStart"/>
       <w:r>
         <w:t>TCPdump</w:t>
       </w:r>
+      <w:proofErr w:type="spellEnd"/>
       <w:r>
         <w:rPr>
           <w:rtl/>
@@ -755,9 +757,11 @@
         </w:rPr>
         <w:t xml:space="preserve"> شنود بسته‌ها با استفاده از کتابخانه‌ </w:t>
       </w:r>
+      <w:proofErr w:type="spellStart"/>
       <w:r>
         <w:t>Winpcap</w:t>
       </w:r>
+      <w:proofErr w:type="spellEnd"/>
       <w:r>
         <w:rPr>
           <w:rtl/>
@@ -797,9 +801,11 @@
         </w:rPr>
         <w:t xml:space="preserve"> نرم‌افزار </w:t>
       </w:r>
+      <w:proofErr w:type="spellStart"/>
       <w:r>
         <w:t>Winpcap</w:t>
       </w:r>
+      <w:proofErr w:type="spellEnd"/>
       <w:r>
         <w:rPr>
           <w:rtl/>
@@ -859,9 +865,11 @@
         </w:rPr>
         <w:t xml:space="preserve"> شکل مشخص است، برنامه </w:t>
       </w:r>
+      <w:proofErr w:type="spellStart"/>
       <w:r>
         <w:t>Winpcap</w:t>
       </w:r>
+      <w:proofErr w:type="spellEnd"/>
       <w:r>
         <w:rPr>
           <w:rtl/>
@@ -1295,8 +1303,13 @@
         </w:rPr>
         <w:t xml:space="preserve"> توسط </w:t>
       </w:r>
-      <w:r>
-        <w:t>Netgroup Packet Filter(NPF)</w:t>
+      <w:proofErr w:type="spellStart"/>
+      <w:r>
+        <w:t>Netgroup</w:t>
+      </w:r>
+      <w:proofErr w:type="spellEnd"/>
+      <w:r>
+        <w:t xml:space="preserve"> Packet Filter(NPF)</w:t>
       </w:r>
       <w:r>
         <w:rPr>
@@ -1605,9 +1618,11 @@
         </w:rPr>
         <w:t xml:space="preserve"> </w:t>
       </w:r>
+      <w:proofErr w:type="spellStart"/>
       <w:r>
         <w:t>Winpcap</w:t>
       </w:r>
+      <w:proofErr w:type="spellEnd"/>
       <w:r>
         <w:rPr>
           <w:rtl/>
@@ -1667,9 +1682,11 @@
         </w:rPr>
         <w:t xml:space="preserve"> از بسته‌ها توسط </w:t>
       </w:r>
+      <w:proofErr w:type="spellStart"/>
       <w:r>
         <w:t>Winpcap</w:t>
       </w:r>
+      <w:proofErr w:type="spellEnd"/>
       <w:r>
         <w:rPr>
           <w:rtl/>
@@ -3075,7 +3092,61 @@
           <w:rtl/>
           <w:lang w:bidi="fa-IR"/>
         </w:rPr>
-        <w:t xml:space="preserve"> یک پروتکل ساده در جهت انتقال فایل می‌باشد. این پروتکل محتوای خود را بدون رمزنگاری و به صورت متنی منتقل می‌کند. در این قسمت قصد داریم با شنود بسته‌های </w:t>
+        <w:t xml:space="preserve"> یک پروتکل ساده در جهت انتقال فایل </w:t>
+      </w:r>
+      <w:proofErr w:type="spellStart"/>
+      <w:r>
+        <w:rPr>
+          <w:rFonts w:hint="cs"/>
+          <w:rtl/>
+          <w:lang w:bidi="fa-IR"/>
+        </w:rPr>
+        <w:t>می‌باشد</w:t>
+      </w:r>
+      <w:proofErr w:type="spellEnd"/>
+      <w:r>
+        <w:rPr>
+          <w:rFonts w:hint="cs"/>
+          <w:rtl/>
+          <w:lang w:bidi="fa-IR"/>
+        </w:rPr>
+        <w:t xml:space="preserve">. این پروتکل محتوای خود را بدون رمزنگاری و به صورت متنی منتقل </w:t>
+      </w:r>
+      <w:proofErr w:type="spellStart"/>
+      <w:r>
+        <w:rPr>
+          <w:rFonts w:hint="cs"/>
+          <w:rtl/>
+          <w:lang w:bidi="fa-IR"/>
+        </w:rPr>
+        <w:t>می‌کند</w:t>
+      </w:r>
+      <w:proofErr w:type="spellEnd"/>
+      <w:r>
+        <w:rPr>
+          <w:rFonts w:hint="cs"/>
+          <w:rtl/>
+          <w:lang w:bidi="fa-IR"/>
+        </w:rPr>
+        <w:t xml:space="preserve">. در این قسمت قصد داریم با شنود </w:t>
+      </w:r>
+      <w:proofErr w:type="spellStart"/>
+      <w:r>
+        <w:rPr>
+          <w:rFonts w:hint="cs"/>
+          <w:rtl/>
+          <w:lang w:bidi="fa-IR"/>
+        </w:rPr>
+        <w:t>بسته‌های</w:t>
+      </w:r>
+      <w:proofErr w:type="spellEnd"/>
+      <w:r>
+        <w:rPr>
+          <w:rFonts w:hint="cs"/>
+          <w:rtl/>
+          <w:lang w:bidi="fa-IR"/>
+        </w:rPr>
+        <w:t xml:space="preserve"> </w:t>
       </w:r>
       <w:r>
         <w:rPr>
@@ -3111,15 +3182,51 @@
           <w:rtl/>
           <w:lang w:bidi="fa-IR"/>
         </w:rPr>
-        <w:t xml:space="preserve"> را راه‌اندازی کنیم. </w:t>
-      </w:r>
-      <w:r>
-        <w:rPr>
-          <w:rFonts w:hint="cs"/>
-          <w:rtl/>
-          <w:lang w:bidi="fa-IR"/>
-        </w:rPr>
-        <w:t xml:space="preserve">برای این منظور می‌توانید از ویندوز سرور استفاده کنید. در پیوست تمرین ویدیو نصب ویندوز سرور روی </w:t>
+        <w:t xml:space="preserve"> را </w:t>
+      </w:r>
+      <w:proofErr w:type="spellStart"/>
+      <w:r>
+        <w:rPr>
+          <w:rFonts w:hint="cs"/>
+          <w:rtl/>
+          <w:lang w:bidi="fa-IR"/>
+        </w:rPr>
+        <w:t>راه‌اندازی</w:t>
+      </w:r>
+      <w:proofErr w:type="spellEnd"/>
+      <w:r>
+        <w:rPr>
+          <w:rFonts w:hint="cs"/>
+          <w:rtl/>
+          <w:lang w:bidi="fa-IR"/>
+        </w:rPr>
+        <w:t xml:space="preserve"> کنیم. </w:t>
+      </w:r>
+      <w:r>
+        <w:rPr>
+          <w:rFonts w:hint="cs"/>
+          <w:rtl/>
+          <w:lang w:bidi="fa-IR"/>
+        </w:rPr>
+        <w:t xml:space="preserve">برای این منظور </w:t>
+      </w:r>
+      <w:proofErr w:type="spellStart"/>
+      <w:r>
+        <w:rPr>
+          <w:rFonts w:hint="cs"/>
+          <w:rtl/>
+          <w:lang w:bidi="fa-IR"/>
+        </w:rPr>
+        <w:t>می‌توانید</w:t>
+      </w:r>
+      <w:proofErr w:type="spellEnd"/>
+      <w:r>
+        <w:rPr>
+          <w:rFonts w:hint="cs"/>
+          <w:rtl/>
+          <w:lang w:bidi="fa-IR"/>
+        </w:rPr>
+        <w:t xml:space="preserve"> از ویندوز سرور استفاده کنید. در پیوست تمرین ویدیو نصب ویندوز سرور روی </w:t>
       </w:r>
       <w:r>
         <w:rPr>
@@ -3147,13 +3254,30 @@
           <w:rtl/>
           <w:lang w:bidi="fa-IR"/>
         </w:rPr>
-        <w:t xml:space="preserve"> را راه‌اندازی کنید.</w:t>
+        <w:t xml:space="preserve"> را </w:t>
+      </w:r>
+      <w:proofErr w:type="spellStart"/>
+      <w:r>
+        <w:rPr>
+          <w:rFonts w:hint="cs"/>
+          <w:rtl/>
+          <w:lang w:bidi="fa-IR"/>
+        </w:rPr>
+        <w:t>راه‌اندازی</w:t>
+      </w:r>
+      <w:proofErr w:type="spellEnd"/>
+      <w:r>
+        <w:rPr>
+          <w:rFonts w:hint="cs"/>
+          <w:rtl/>
+          <w:lang w:bidi="fa-IR"/>
+        </w:rPr>
+        <w:t xml:space="preserve"> کنید.</w:t>
       </w:r>
     </w:p>
     <w:p>
       <w:pPr>
         <w:rPr>
-          <w:rFonts w:hint="cs"/>
           <w:color w:val="92D050"/>
           <w:rtl/>
           <w:lang w:bidi="fa-IR"/>
@@ -3166,7 +3290,27 @@
           <w:rtl/>
           <w:lang w:bidi="fa-IR"/>
         </w:rPr>
-        <w:t xml:space="preserve">چگونگی نصب و راه‌اندازی سرویس </w:t>
+        <w:t xml:space="preserve">چگونگی نصب و </w:t>
+      </w:r>
+      <w:proofErr w:type="spellStart"/>
+      <w:r>
+        <w:rPr>
+          <w:rFonts w:hint="cs"/>
+          <w:color w:val="92D050"/>
+          <w:rtl/>
+          <w:lang w:bidi="fa-IR"/>
+        </w:rPr>
+        <w:t>راه‌اندازی</w:t>
+      </w:r>
+      <w:proofErr w:type="spellEnd"/>
+      <w:r>
+        <w:rPr>
+          <w:rFonts w:hint="cs"/>
+          <w:color w:val="92D050"/>
+          <w:rtl/>
+          <w:lang w:bidi="fa-IR"/>
+        </w:rPr>
+        <w:t xml:space="preserve"> سرویس </w:t>
       </w:r>
       <w:r>
         <w:rPr>
@@ -3189,7 +3333,6 @@
       <w:pPr>
         <w:rPr>
           <w:color w:val="92D050"/>
-          <w:rtl/>
           <w:lang w:bidi="fa-IR"/>
         </w:rPr>
       </w:pPr>
@@ -3200,11 +3343,31 @@
           <w:rtl/>
           <w:lang w:bidi="fa-IR"/>
         </w:rPr>
-        <w:t xml:space="preserve">با استفاده از یک کلاینت </w:t>
-      </w:r>
-      <w:r>
-        <w:rPr>
+        <w:t xml:space="preserve">با استفاده از یک </w:t>
+      </w:r>
+      <w:proofErr w:type="spellStart"/>
+      <w:r>
+        <w:rPr>
+          <w:rFonts w:hint="cs"/>
           <w:color w:val="92D050"/>
+          <w:rtl/>
+          <w:lang w:bidi="fa-IR"/>
+        </w:rPr>
+        <w:t>کلاینت</w:t>
+      </w:r>
+      <w:proofErr w:type="spellEnd"/>
+      <w:r>
+        <w:rPr>
+          <w:rFonts w:hint="cs"/>
+          <w:color w:val="92D050"/>
+          <w:rtl/>
+          <w:lang w:bidi="fa-IR"/>
+        </w:rPr>
+        <w:t xml:space="preserve"> </w:t>
+      </w:r>
+      <w:r>
+        <w:rPr>
+          <w:color w:val="92D050"/>
           <w:lang w:bidi="fa-IR"/>
         </w:rPr>
         <w:t>FTP</w:t>
@@ -3216,15 +3379,57 @@
           <w:rtl/>
           <w:lang w:bidi="fa-IR"/>
         </w:rPr>
-        <w:t xml:space="preserve"> مانند مرورگرتان یا نرم‌افزار </w:t>
-      </w:r>
-      <w:r>
-        <w:rPr>
+        <w:t xml:space="preserve"> مانند </w:t>
+      </w:r>
+      <w:proofErr w:type="spellStart"/>
+      <w:r>
+        <w:rPr>
+          <w:rFonts w:hint="cs"/>
           <w:color w:val="92D050"/>
+          <w:rtl/>
+          <w:lang w:bidi="fa-IR"/>
+        </w:rPr>
+        <w:t>مرورگرتان</w:t>
+      </w:r>
+      <w:proofErr w:type="spellEnd"/>
+      <w:r>
+        <w:rPr>
+          <w:rFonts w:hint="cs"/>
+          <w:color w:val="92D050"/>
+          <w:rtl/>
+          <w:lang w:bidi="fa-IR"/>
+        </w:rPr>
+        <w:t xml:space="preserve"> یا </w:t>
+      </w:r>
+      <w:proofErr w:type="spellStart"/>
+      <w:r>
+        <w:rPr>
+          <w:rFonts w:hint="cs"/>
+          <w:color w:val="92D050"/>
+          <w:rtl/>
+          <w:lang w:bidi="fa-IR"/>
+        </w:rPr>
+        <w:t>نرم‌افزار</w:t>
+      </w:r>
+      <w:proofErr w:type="spellEnd"/>
+      <w:r>
+        <w:rPr>
+          <w:rFonts w:hint="cs"/>
+          <w:color w:val="92D050"/>
+          <w:rtl/>
+          <w:lang w:bidi="fa-IR"/>
+        </w:rPr>
+        <w:t xml:space="preserve"> </w:t>
+      </w:r>
+      <w:proofErr w:type="spellStart"/>
+      <w:r>
+        <w:rPr>
+          <w:color w:val="92D050"/>
           <w:lang w:bidi="fa-IR"/>
         </w:rPr>
         <w:t>Filezilla</w:t>
       </w:r>
+      <w:proofErr w:type="spellEnd"/>
       <w:r>
         <w:rPr>
           <w:rFonts w:hint="cs"/>
@@ -3232,11 +3437,51 @@
           <w:rtl/>
           <w:lang w:bidi="fa-IR"/>
         </w:rPr>
-        <w:t xml:space="preserve"> به سروری که بالا آوریده‌اید متصل شوید. با استفاده از نرم‌افزار </w:t>
-      </w:r>
-      <w:r>
-        <w:rPr>
+        <w:t xml:space="preserve"> به سروری که بالا </w:t>
+      </w:r>
+      <w:proofErr w:type="spellStart"/>
+      <w:r>
+        <w:rPr>
+          <w:rFonts w:hint="cs"/>
           <w:color w:val="92D050"/>
+          <w:rtl/>
+          <w:lang w:bidi="fa-IR"/>
+        </w:rPr>
+        <w:t>آوریده‌اید</w:t>
+      </w:r>
+      <w:proofErr w:type="spellEnd"/>
+      <w:r>
+        <w:rPr>
+          <w:rFonts w:hint="cs"/>
+          <w:color w:val="92D050"/>
+          <w:rtl/>
+          <w:lang w:bidi="fa-IR"/>
+        </w:rPr>
+        <w:t xml:space="preserve"> متصل شوید. با استفاده از </w:t>
+      </w:r>
+      <w:proofErr w:type="spellStart"/>
+      <w:r>
+        <w:rPr>
+          <w:rFonts w:hint="cs"/>
+          <w:color w:val="92D050"/>
+          <w:rtl/>
+          <w:lang w:bidi="fa-IR"/>
+        </w:rPr>
+        <w:t>نرم‌افزار</w:t>
+      </w:r>
+      <w:proofErr w:type="spellEnd"/>
+      <w:r>
+        <w:rPr>
+          <w:rFonts w:hint="cs"/>
+          <w:color w:val="92D050"/>
+          <w:rtl/>
+          <w:lang w:bidi="fa-IR"/>
+        </w:rPr>
+        <w:t xml:space="preserve"> </w:t>
+      </w:r>
+      <w:r>
+        <w:rPr>
+          <w:color w:val="92D050"/>
           <w:lang w:bidi="fa-IR"/>
         </w:rPr>
         <w:t>Wireshark</w:t>
@@ -3248,13 +3493,1818 @@
           <w:rtl/>
           <w:lang w:bidi="fa-IR"/>
         </w:rPr>
-        <w:t xml:space="preserve"> بسته‌ها را جمع‌اوری کنید. آیا می‌توانید نام کاربری و رمز عبورتان را پیدا کنید؟</w:t>
-      </w:r>
+        <w:t xml:space="preserve"> </w:t>
+      </w:r>
+      <w:proofErr w:type="spellStart"/>
+      <w:r>
+        <w:rPr>
+          <w:rFonts w:hint="cs"/>
+          <w:color w:val="92D050"/>
+          <w:rtl/>
+          <w:lang w:bidi="fa-IR"/>
+        </w:rPr>
+        <w:t>بسته‌ها</w:t>
+      </w:r>
+      <w:proofErr w:type="spellEnd"/>
+      <w:r>
+        <w:rPr>
+          <w:rFonts w:hint="cs"/>
+          <w:color w:val="92D050"/>
+          <w:rtl/>
+          <w:lang w:bidi="fa-IR"/>
+        </w:rPr>
+        <w:t xml:space="preserve"> را </w:t>
+      </w:r>
+      <w:proofErr w:type="spellStart"/>
+      <w:r>
+        <w:rPr>
+          <w:rFonts w:hint="cs"/>
+          <w:color w:val="92D050"/>
+          <w:rtl/>
+          <w:lang w:bidi="fa-IR"/>
+        </w:rPr>
+        <w:t>جمع‌اوری</w:t>
+      </w:r>
+      <w:proofErr w:type="spellEnd"/>
+      <w:r>
+        <w:rPr>
+          <w:rFonts w:hint="cs"/>
+          <w:color w:val="92D050"/>
+          <w:rtl/>
+          <w:lang w:bidi="fa-IR"/>
+        </w:rPr>
+        <w:t xml:space="preserve"> کنید. آیا </w:t>
+      </w:r>
+      <w:proofErr w:type="spellStart"/>
+      <w:r>
+        <w:rPr>
+          <w:rFonts w:hint="cs"/>
+          <w:color w:val="92D050"/>
+          <w:rtl/>
+          <w:lang w:bidi="fa-IR"/>
+        </w:rPr>
+        <w:t>می‌توانید</w:t>
+      </w:r>
+      <w:proofErr w:type="spellEnd"/>
+      <w:r>
+        <w:rPr>
+          <w:rFonts w:hint="cs"/>
+          <w:color w:val="92D050"/>
+          <w:rtl/>
+          <w:lang w:bidi="fa-IR"/>
+        </w:rPr>
+        <w:t xml:space="preserve"> نام کاربری و رمز </w:t>
+      </w:r>
+      <w:proofErr w:type="spellStart"/>
+      <w:r>
+        <w:rPr>
+          <w:rFonts w:hint="cs"/>
+          <w:color w:val="92D050"/>
+          <w:rtl/>
+          <w:lang w:bidi="fa-IR"/>
+        </w:rPr>
+        <w:t>عبورتان</w:t>
+      </w:r>
+      <w:proofErr w:type="spellEnd"/>
+      <w:r>
+        <w:rPr>
+          <w:rFonts w:hint="cs"/>
+          <w:color w:val="92D050"/>
+          <w:rtl/>
+          <w:lang w:bidi="fa-IR"/>
+        </w:rPr>
+        <w:t xml:space="preserve"> را پیدا کنید؟</w:t>
+      </w:r>
+    </w:p>
+    <w:p>
+      <w:pPr>
+        <w:rPr>
+          <w:color w:val="F79646" w:themeColor="accent6"/>
+          <w:rtl/>
+          <w:lang w:bidi="fa-IR"/>
+        </w:rPr>
+      </w:pPr>
+      <w:r>
+        <w:rPr>
+          <w:rFonts w:hint="cs"/>
+          <w:color w:val="F79646" w:themeColor="accent6"/>
+          <w:rtl/>
+          <w:lang w:bidi="fa-IR"/>
+        </w:rPr>
+        <w:lastRenderedPageBreak/>
+        <w:t xml:space="preserve">کار با منو </w:t>
+      </w:r>
+      <w:r>
+        <w:rPr>
+          <w:color w:val="F79646" w:themeColor="accent6"/>
+          <w:lang w:bidi="fa-IR"/>
+        </w:rPr>
+        <w:t>Analyze</w:t>
+      </w:r>
+    </w:p>
+    <w:p>
+      <w:pPr>
+        <w:rPr>
+          <w:rtl/>
+          <w:lang w:bidi="fa-IR"/>
+        </w:rPr>
+      </w:pPr>
+      <w:proofErr w:type="spellStart"/>
+      <w:r>
+        <w:rPr>
+          <w:rtl/>
+          <w:lang w:bidi="fa-IR"/>
+        </w:rPr>
+        <w:t>نرم‌افزار</w:t>
+      </w:r>
+      <w:proofErr w:type="spellEnd"/>
+      <w:r>
+        <w:rPr>
+          <w:rFonts w:hint="cs"/>
+          <w:rtl/>
+          <w:lang w:bidi="fa-IR"/>
+        </w:rPr>
+        <w:t xml:space="preserve"> </w:t>
+      </w:r>
+      <w:proofErr w:type="spellStart"/>
+      <w:r>
+        <w:rPr>
+          <w:lang w:bidi="fa-IR"/>
+        </w:rPr>
+        <w:t>wireshark</w:t>
+      </w:r>
+      <w:proofErr w:type="spellEnd"/>
+      <w:r>
+        <w:rPr>
+          <w:rFonts w:hint="cs"/>
+          <w:rtl/>
+          <w:lang w:bidi="fa-IR"/>
+        </w:rPr>
+        <w:t xml:space="preserve"> را باز کرده، چند دقیقه به </w:t>
+      </w:r>
+      <w:proofErr w:type="spellStart"/>
+      <w:r>
+        <w:rPr>
+          <w:rFonts w:hint="cs"/>
+          <w:rtl/>
+          <w:lang w:bidi="fa-IR"/>
+        </w:rPr>
+        <w:t>وب</w:t>
+      </w:r>
+      <w:proofErr w:type="spellEnd"/>
+      <w:r>
+        <w:rPr>
+          <w:rFonts w:hint="cs"/>
+          <w:rtl/>
+          <w:lang w:bidi="fa-IR"/>
+        </w:rPr>
+        <w:t xml:space="preserve"> گردی بپردازید و </w:t>
+      </w:r>
+      <w:proofErr w:type="spellStart"/>
+      <w:r>
+        <w:rPr>
+          <w:rtl/>
+          <w:lang w:bidi="fa-IR"/>
+        </w:rPr>
+        <w:t>بسته‌ها</w:t>
+      </w:r>
+      <w:proofErr w:type="spellEnd"/>
+      <w:r>
+        <w:rPr>
+          <w:rFonts w:hint="cs"/>
+          <w:rtl/>
+          <w:lang w:bidi="fa-IR"/>
+        </w:rPr>
+        <w:t xml:space="preserve"> را </w:t>
+      </w:r>
+      <w:proofErr w:type="spellStart"/>
+      <w:r>
+        <w:rPr>
+          <w:rFonts w:hint="cs"/>
+          <w:rtl/>
+          <w:lang w:bidi="fa-IR"/>
+        </w:rPr>
+        <w:t>جمع‌آوری</w:t>
+      </w:r>
+      <w:proofErr w:type="spellEnd"/>
+      <w:r>
+        <w:rPr>
+          <w:rFonts w:hint="cs"/>
+          <w:rtl/>
+          <w:lang w:bidi="fa-IR"/>
+        </w:rPr>
+        <w:t xml:space="preserve"> کنید. سپس مطابق</w:t>
+      </w:r>
+      <w:r>
+        <w:rPr>
+          <w:rtl/>
+          <w:lang w:bidi="fa-IR"/>
+        </w:rPr>
+        <w:t xml:space="preserve"> </w:t>
+      </w:r>
+      <w:proofErr w:type="spellStart"/>
+      <w:r>
+        <w:rPr>
+          <w:rtl/>
+          <w:lang w:bidi="fa-IR"/>
+        </w:rPr>
+        <w:t>جمع‌آور</w:t>
+      </w:r>
+      <w:r>
+        <w:rPr>
+          <w:rFonts w:hint="cs"/>
+          <w:rtl/>
+          <w:lang w:bidi="fa-IR"/>
+        </w:rPr>
+        <w:t>ی</w:t>
+      </w:r>
+      <w:proofErr w:type="spellEnd"/>
+      <w:r>
+        <w:rPr>
+          <w:rFonts w:hint="cs"/>
+          <w:rtl/>
+          <w:lang w:bidi="fa-IR"/>
+        </w:rPr>
+        <w:t xml:space="preserve"> بسته را متوقف کرده و از منوی بالا بر روی </w:t>
+      </w:r>
+      <w:proofErr w:type="spellStart"/>
+      <w:r>
+        <w:rPr>
+          <w:rFonts w:hint="cs"/>
+          <w:rtl/>
+          <w:lang w:bidi="fa-IR"/>
+        </w:rPr>
+        <w:t>گزینه‌ی</w:t>
+      </w:r>
+      <w:proofErr w:type="spellEnd"/>
+      <w:r>
+        <w:rPr>
+          <w:rFonts w:hint="cs"/>
+          <w:rtl/>
+          <w:lang w:bidi="fa-IR"/>
+        </w:rPr>
+        <w:t xml:space="preserve"> </w:t>
+      </w:r>
+      <w:r>
+        <w:rPr>
+          <w:lang w:bidi="fa-IR"/>
+        </w:rPr>
+        <w:t>Statistics</w:t>
+      </w:r>
+      <w:r>
+        <w:rPr>
+          <w:rFonts w:hint="cs"/>
+          <w:rtl/>
+          <w:lang w:bidi="fa-IR"/>
+        </w:rPr>
+        <w:t xml:space="preserve"> کلیک کنید. در ادامه قصد داریم </w:t>
+      </w:r>
+      <w:proofErr w:type="spellStart"/>
+      <w:r>
+        <w:rPr>
+          <w:rFonts w:hint="cs"/>
+          <w:rtl/>
+          <w:lang w:bidi="fa-IR"/>
+        </w:rPr>
+        <w:t>مواردی</w:t>
+      </w:r>
+      <w:proofErr w:type="spellEnd"/>
+      <w:r>
+        <w:rPr>
+          <w:rFonts w:hint="cs"/>
+          <w:rtl/>
+          <w:lang w:bidi="fa-IR"/>
+        </w:rPr>
+        <w:t xml:space="preserve"> که در این زبانه وجود دارند را بررسی کنیم.</w:t>
+      </w:r>
+    </w:p>
+    <w:p>
+      <w:pPr>
+        <w:jc w:val="center"/>
+        <w:rPr>
+          <w:rtl/>
+          <w:lang w:bidi="fa-IR"/>
+        </w:rPr>
+      </w:pPr>
+      <w:r>
+        <w:rPr>
+          <w:rFonts w:hint="cs"/>
+          <w:noProof/>
+          <w:lang w:bidi="fa-IR"/>
+        </w:rPr>
+        <w:drawing>
+          <wp:inline distT="0" distB="0" distL="0" distR="0" wp14:anchorId="37FA3FCC" wp14:editId="166E5086">
+            <wp:extent cx="5098695" cy="4054812"/>
+            <wp:effectExtent l="0" t="0" r="6985" b="3175"/>
+            <wp:docPr id="32" name="Picture 32" descr="C:\Users\parham\Dropbox\Screen Shot 2018-05-05 at 7.13.42 PM.png"/>
+            <wp:cNvGraphicFramePr>
+              <a:graphicFrameLocks xmlns:a="http://schemas.openxmlformats.org/drawingml/2006/main" noChangeAspect="1"/>
+            </wp:cNvGraphicFramePr>
+            <a:graphic xmlns:a="http://schemas.openxmlformats.org/drawingml/2006/main">
+              <a:graphicData uri="http://schemas.openxmlformats.org/drawingml/2006/picture">
+                <pic:pic xmlns:pic="http://schemas.openxmlformats.org/drawingml/2006/picture">
+                  <pic:nvPicPr>
+                    <pic:cNvPr id="0" name="Picture 2" descr="C:\Users\parham\Dropbox\Screen Shot 2018-05-05 at 7.13.42 PM.png"/>
+                    <pic:cNvPicPr>
+                      <a:picLocks noChangeAspect="1" noChangeArrowheads="1"/>
+                    </pic:cNvPicPr>
+                  </pic:nvPicPr>
+                  <pic:blipFill>
+                    <a:blip r:embed="rId12" cstate="print">
+                      <a:extLst>
+                        <a:ext uri="{28A0092B-C50C-407E-A947-70E740481C1C}">
+                          <a14:useLocalDpi xmlns:a14="http://schemas.microsoft.com/office/drawing/2010/main" val="0"/>
+                        </a:ext>
+                      </a:extLst>
+                    </a:blip>
+                    <a:srcRect/>
+                    <a:stretch>
+                      <a:fillRect/>
+                    </a:stretch>
+                  </pic:blipFill>
+                  <pic:spPr bwMode="auto">
+                    <a:xfrm>
+                      <a:off x="0" y="0"/>
+                      <a:ext cx="5098694" cy="4054811"/>
+                    </a:xfrm>
+                    <a:prstGeom prst="rect">
+                      <a:avLst/>
+                    </a:prstGeom>
+                    <a:noFill/>
+                    <a:ln>
+                      <a:noFill/>
+                    </a:ln>
+                  </pic:spPr>
+                </pic:pic>
+              </a:graphicData>
+            </a:graphic>
+          </wp:inline>
+        </w:drawing>
+      </w:r>
+    </w:p>
+    <w:p>
+      <w:pPr>
+        <w:pStyle w:val="ListParagraph"/>
+        <w:numPr>
+          <w:ilvl w:val="0"/>
+          <w:numId w:val="28"/>
+        </w:numPr>
+        <w:rPr>
+          <w:lang w:bidi="fa-IR"/>
+        </w:rPr>
+      </w:pPr>
+      <w:r>
+        <w:rPr>
+          <w:rFonts w:hint="cs"/>
+          <w:rtl/>
+          <w:lang w:bidi="fa-IR"/>
+        </w:rPr>
+        <w:t xml:space="preserve">بر روی </w:t>
+      </w:r>
+      <w:proofErr w:type="spellStart"/>
+      <w:r>
+        <w:rPr>
+          <w:rFonts w:hint="cs"/>
+          <w:rtl/>
+          <w:lang w:bidi="fa-IR"/>
+        </w:rPr>
+        <w:t>گزینه‌ی</w:t>
+      </w:r>
+      <w:proofErr w:type="spellEnd"/>
+      <w:r>
+        <w:rPr>
+          <w:rFonts w:hint="cs"/>
+          <w:rtl/>
+          <w:lang w:bidi="fa-IR"/>
+        </w:rPr>
+        <w:t xml:space="preserve"> </w:t>
+      </w:r>
+      <w:r>
+        <w:rPr>
+          <w:lang w:bidi="fa-IR"/>
+        </w:rPr>
+        <w:t>Resolved Addresses</w:t>
+      </w:r>
+      <w:r>
+        <w:rPr>
+          <w:rFonts w:hint="cs"/>
+          <w:rtl/>
+          <w:lang w:bidi="fa-IR"/>
+        </w:rPr>
+        <w:t xml:space="preserve"> کلیک کنید.</w:t>
+      </w:r>
+    </w:p>
+    <w:p>
+      <w:pPr>
+        <w:rPr>
+          <w:color w:val="92D050"/>
+          <w:lang w:bidi="fa-IR"/>
+        </w:rPr>
+      </w:pPr>
+      <w:r>
+        <w:rPr>
+          <w:rFonts w:hint="cs"/>
+          <w:color w:val="92D050"/>
+          <w:rtl/>
+          <w:lang w:bidi="fa-IR"/>
+        </w:rPr>
+        <w:t xml:space="preserve">در </w:t>
+      </w:r>
+      <w:proofErr w:type="spellStart"/>
+      <w:r>
+        <w:rPr>
+          <w:rFonts w:hint="cs"/>
+          <w:color w:val="92D050"/>
+          <w:rtl/>
+          <w:lang w:bidi="fa-IR"/>
+        </w:rPr>
+        <w:t>پنجره‌ای</w:t>
+      </w:r>
+      <w:proofErr w:type="spellEnd"/>
+      <w:r>
+        <w:rPr>
+          <w:rFonts w:hint="cs"/>
+          <w:color w:val="92D050"/>
+          <w:rtl/>
+          <w:lang w:bidi="fa-IR"/>
+        </w:rPr>
+        <w:t xml:space="preserve"> که باز </w:t>
+      </w:r>
+      <w:proofErr w:type="spellStart"/>
+      <w:r>
+        <w:rPr>
+          <w:rFonts w:hint="cs"/>
+          <w:color w:val="92D050"/>
+          <w:rtl/>
+          <w:lang w:bidi="fa-IR"/>
+        </w:rPr>
+        <w:t>می‌شود</w:t>
+      </w:r>
+      <w:proofErr w:type="spellEnd"/>
+      <w:r>
+        <w:rPr>
+          <w:rFonts w:hint="cs"/>
+          <w:color w:val="92D050"/>
+          <w:rtl/>
+          <w:lang w:bidi="fa-IR"/>
+        </w:rPr>
+        <w:t xml:space="preserve"> چه چیزی را مشاهده </w:t>
+      </w:r>
+      <w:proofErr w:type="spellStart"/>
+      <w:r>
+        <w:rPr>
+          <w:rFonts w:hint="cs"/>
+          <w:color w:val="92D050"/>
+          <w:rtl/>
+          <w:lang w:bidi="fa-IR"/>
+        </w:rPr>
+        <w:t>می‌کنید</w:t>
+      </w:r>
+      <w:proofErr w:type="spellEnd"/>
+      <w:r>
+        <w:rPr>
+          <w:rFonts w:hint="cs"/>
+          <w:color w:val="92D050"/>
+          <w:rtl/>
+          <w:lang w:bidi="fa-IR"/>
+        </w:rPr>
+        <w:t>؟</w:t>
+      </w:r>
+    </w:p>
+    <w:p>
+      <w:pPr>
+        <w:pStyle w:val="ListParagraph"/>
+        <w:numPr>
+          <w:ilvl w:val="0"/>
+          <w:numId w:val="28"/>
+        </w:numPr>
+        <w:rPr>
+          <w:lang w:bidi="fa-IR"/>
+        </w:rPr>
+      </w:pPr>
+      <w:r>
+        <w:rPr>
+          <w:rFonts w:hint="cs"/>
+          <w:rtl/>
+          <w:lang w:bidi="fa-IR"/>
+        </w:rPr>
+        <w:t xml:space="preserve">بر روی </w:t>
+      </w:r>
+      <w:proofErr w:type="spellStart"/>
+      <w:r>
+        <w:rPr>
+          <w:rFonts w:hint="cs"/>
+          <w:rtl/>
+          <w:lang w:bidi="fa-IR"/>
+        </w:rPr>
+        <w:t>گزینه‌ی</w:t>
+      </w:r>
+      <w:proofErr w:type="spellEnd"/>
+      <w:r>
+        <w:rPr>
+          <w:rFonts w:hint="cs"/>
+          <w:rtl/>
+          <w:lang w:bidi="fa-IR"/>
+        </w:rPr>
+        <w:t xml:space="preserve"> </w:t>
+      </w:r>
+      <w:r>
+        <w:rPr>
+          <w:lang w:bidi="fa-IR"/>
+        </w:rPr>
+        <w:t>protocol hierarchy</w:t>
+      </w:r>
+      <w:r>
+        <w:rPr>
+          <w:rFonts w:hint="cs"/>
+          <w:rtl/>
+          <w:lang w:bidi="fa-IR"/>
+        </w:rPr>
+        <w:t xml:space="preserve"> کلیک کنید.</w:t>
+      </w:r>
+    </w:p>
+    <w:p>
+      <w:pPr>
+        <w:rPr>
+          <w:color w:val="92D050"/>
+          <w:lang w:bidi="fa-IR"/>
+        </w:rPr>
+      </w:pPr>
+      <w:r>
+        <w:rPr>
+          <w:rFonts w:hint="cs"/>
+          <w:color w:val="92D050"/>
+          <w:rtl/>
+          <w:lang w:bidi="fa-IR"/>
+        </w:rPr>
+        <w:t xml:space="preserve">در </w:t>
+      </w:r>
+      <w:proofErr w:type="spellStart"/>
+      <w:r>
+        <w:rPr>
+          <w:rFonts w:hint="cs"/>
+          <w:color w:val="92D050"/>
+          <w:rtl/>
+          <w:lang w:bidi="fa-IR"/>
+        </w:rPr>
+        <w:t>پنجره‌ای</w:t>
+      </w:r>
+      <w:proofErr w:type="spellEnd"/>
+      <w:r>
+        <w:rPr>
+          <w:rFonts w:hint="cs"/>
+          <w:color w:val="92D050"/>
+          <w:rtl/>
+          <w:lang w:bidi="fa-IR"/>
+        </w:rPr>
+        <w:t xml:space="preserve"> که باز </w:t>
+      </w:r>
+      <w:proofErr w:type="spellStart"/>
+      <w:r>
+        <w:rPr>
+          <w:rFonts w:hint="cs"/>
+          <w:color w:val="92D050"/>
+          <w:rtl/>
+          <w:lang w:bidi="fa-IR"/>
+        </w:rPr>
+        <w:t>می‌شود</w:t>
+      </w:r>
+      <w:proofErr w:type="spellEnd"/>
+      <w:r>
+        <w:rPr>
+          <w:rFonts w:hint="cs"/>
+          <w:color w:val="92D050"/>
+          <w:rtl/>
+          <w:lang w:bidi="fa-IR"/>
+        </w:rPr>
+        <w:t xml:space="preserve"> چه چیزی را مشاهده </w:t>
+      </w:r>
+      <w:proofErr w:type="spellStart"/>
+      <w:r>
+        <w:rPr>
+          <w:rFonts w:hint="cs"/>
+          <w:color w:val="92D050"/>
+          <w:rtl/>
+          <w:lang w:bidi="fa-IR"/>
+        </w:rPr>
+        <w:t>می‌کنید</w:t>
+      </w:r>
+      <w:proofErr w:type="spellEnd"/>
+      <w:r>
+        <w:rPr>
+          <w:rFonts w:hint="cs"/>
+          <w:color w:val="92D050"/>
+          <w:rtl/>
+          <w:lang w:bidi="fa-IR"/>
+        </w:rPr>
+        <w:t>؟</w:t>
+      </w:r>
+    </w:p>
+    <w:p>
+      <w:pPr>
+        <w:rPr>
+          <w:color w:val="92D050"/>
+          <w:rtl/>
+          <w:lang w:bidi="fa-IR"/>
+        </w:rPr>
+      </w:pPr>
+      <w:r>
+        <w:rPr>
+          <w:rFonts w:hint="cs"/>
+          <w:color w:val="92D050"/>
+          <w:rtl/>
+          <w:lang w:bidi="fa-IR"/>
+        </w:rPr>
+        <w:t xml:space="preserve">چند درصد </w:t>
+      </w:r>
+      <w:proofErr w:type="spellStart"/>
+      <w:r>
+        <w:rPr>
+          <w:rFonts w:hint="cs"/>
+          <w:color w:val="92D050"/>
+          <w:rtl/>
+          <w:lang w:bidi="fa-IR"/>
+        </w:rPr>
+        <w:t>بسته‌های</w:t>
+      </w:r>
+      <w:proofErr w:type="spellEnd"/>
+      <w:r>
+        <w:rPr>
+          <w:rFonts w:hint="cs"/>
+          <w:color w:val="92D050"/>
+          <w:rtl/>
+          <w:lang w:bidi="fa-IR"/>
+        </w:rPr>
+        <w:t xml:space="preserve"> شما به یک ارتباط </w:t>
+      </w:r>
+      <w:r>
+        <w:rPr>
+          <w:color w:val="92D050"/>
+          <w:lang w:bidi="fa-IR"/>
+        </w:rPr>
+        <w:t>TCP</w:t>
+      </w:r>
+      <w:r>
+        <w:rPr>
+          <w:rFonts w:hint="cs"/>
+          <w:color w:val="92D050"/>
+          <w:rtl/>
+          <w:lang w:bidi="fa-IR"/>
+        </w:rPr>
+        <w:t xml:space="preserve"> بر روی بستر </w:t>
+      </w:r>
+      <w:r>
+        <w:rPr>
+          <w:color w:val="92D050"/>
+          <w:lang w:bidi="fa-IR"/>
+        </w:rPr>
+        <w:t>IPv4</w:t>
+      </w:r>
+      <w:r>
+        <w:rPr>
+          <w:rFonts w:hint="cs"/>
+          <w:color w:val="92D050"/>
+          <w:rtl/>
+          <w:lang w:bidi="fa-IR"/>
+        </w:rPr>
+        <w:t xml:space="preserve"> تعلق دارند؟</w:t>
+      </w:r>
+    </w:p>
+    <w:p>
+      <w:pPr>
+        <w:pStyle w:val="ListParagraph"/>
+        <w:numPr>
+          <w:ilvl w:val="0"/>
+          <w:numId w:val="28"/>
+        </w:numPr>
+        <w:rPr>
+          <w:lang w:bidi="fa-IR"/>
+        </w:rPr>
+      </w:pPr>
+      <w:r>
+        <w:rPr>
+          <w:rFonts w:hint="cs"/>
+          <w:rtl/>
+          <w:lang w:bidi="fa-IR"/>
+        </w:rPr>
+        <w:t xml:space="preserve">بر روی </w:t>
+      </w:r>
+      <w:proofErr w:type="spellStart"/>
+      <w:r>
+        <w:rPr>
+          <w:rFonts w:hint="cs"/>
+          <w:rtl/>
+          <w:lang w:bidi="fa-IR"/>
+        </w:rPr>
+        <w:t>گزینه‌ی</w:t>
+      </w:r>
+      <w:proofErr w:type="spellEnd"/>
+      <w:r>
+        <w:rPr>
+          <w:rFonts w:hint="cs"/>
+          <w:rtl/>
+          <w:lang w:bidi="fa-IR"/>
+        </w:rPr>
+        <w:t xml:space="preserve"> </w:t>
+      </w:r>
+      <w:r>
+        <w:rPr>
+          <w:lang w:bidi="fa-IR"/>
+        </w:rPr>
+        <w:t>Conversations</w:t>
+      </w:r>
+      <w:r>
+        <w:rPr>
+          <w:rFonts w:hint="cs"/>
+          <w:rtl/>
+          <w:lang w:bidi="fa-IR"/>
+        </w:rPr>
+        <w:t xml:space="preserve"> کلیک کنید.</w:t>
+      </w:r>
+    </w:p>
+    <w:p>
+      <w:pPr>
+        <w:rPr>
+          <w:color w:val="92D050"/>
+          <w:lang w:bidi="fa-IR"/>
+        </w:rPr>
+      </w:pPr>
+      <w:r>
+        <w:rPr>
+          <w:rFonts w:hint="cs"/>
+          <w:color w:val="92D050"/>
+          <w:rtl/>
+          <w:lang w:bidi="fa-IR"/>
+        </w:rPr>
+        <w:t xml:space="preserve">در </w:t>
+      </w:r>
+      <w:proofErr w:type="spellStart"/>
+      <w:r>
+        <w:rPr>
+          <w:rFonts w:hint="cs"/>
+          <w:color w:val="92D050"/>
+          <w:rtl/>
+          <w:lang w:bidi="fa-IR"/>
+        </w:rPr>
+        <w:t>پنجره‌ای</w:t>
+      </w:r>
+      <w:proofErr w:type="spellEnd"/>
+      <w:r>
+        <w:rPr>
+          <w:rFonts w:hint="cs"/>
+          <w:color w:val="92D050"/>
+          <w:rtl/>
+          <w:lang w:bidi="fa-IR"/>
+        </w:rPr>
+        <w:t xml:space="preserve"> که باز </w:t>
+      </w:r>
+      <w:proofErr w:type="spellStart"/>
+      <w:r>
+        <w:rPr>
+          <w:rFonts w:hint="cs"/>
+          <w:color w:val="92D050"/>
+          <w:rtl/>
+          <w:lang w:bidi="fa-IR"/>
+        </w:rPr>
+        <w:t>می‌شود</w:t>
+      </w:r>
+      <w:proofErr w:type="spellEnd"/>
+      <w:r>
+        <w:rPr>
+          <w:rFonts w:hint="cs"/>
+          <w:color w:val="92D050"/>
+          <w:rtl/>
+          <w:lang w:bidi="fa-IR"/>
+        </w:rPr>
+        <w:t xml:space="preserve"> چه چیزی را مشاهده </w:t>
+      </w:r>
+      <w:proofErr w:type="spellStart"/>
+      <w:r>
+        <w:rPr>
+          <w:rFonts w:hint="cs"/>
+          <w:color w:val="92D050"/>
+          <w:rtl/>
+          <w:lang w:bidi="fa-IR"/>
+        </w:rPr>
+        <w:t>می‌کنید</w:t>
+      </w:r>
+      <w:proofErr w:type="spellEnd"/>
+      <w:r>
+        <w:rPr>
+          <w:rFonts w:hint="cs"/>
+          <w:color w:val="92D050"/>
+          <w:rtl/>
+          <w:lang w:bidi="fa-IR"/>
+        </w:rPr>
+        <w:t>؟</w:t>
+      </w:r>
+    </w:p>
+    <w:p>
+      <w:pPr>
+        <w:pStyle w:val="ListParagraph"/>
+        <w:numPr>
+          <w:ilvl w:val="0"/>
+          <w:numId w:val="28"/>
+        </w:numPr>
+        <w:rPr>
+          <w:rtl/>
+          <w:lang w:bidi="fa-IR"/>
+        </w:rPr>
+      </w:pPr>
+      <w:r>
+        <w:rPr>
+          <w:rFonts w:hint="cs"/>
+          <w:rtl/>
+          <w:lang w:bidi="fa-IR"/>
+        </w:rPr>
+        <w:t xml:space="preserve">یک نشست </w:t>
+      </w:r>
+      <w:r>
+        <w:rPr>
+          <w:lang w:bidi="fa-IR"/>
+        </w:rPr>
+        <w:t>TCP</w:t>
+      </w:r>
+      <w:r>
+        <w:rPr>
+          <w:rFonts w:hint="cs"/>
+          <w:rtl/>
+          <w:lang w:bidi="fa-IR"/>
+        </w:rPr>
+        <w:t xml:space="preserve"> را مشخص کنید. (برای مشخص کردن یک نشست </w:t>
+      </w:r>
+      <w:r>
+        <w:rPr>
+          <w:lang w:bidi="fa-IR"/>
+        </w:rPr>
+        <w:t>TCP</w:t>
+      </w:r>
+      <w:r>
+        <w:rPr>
+          <w:rFonts w:hint="cs"/>
+          <w:rtl/>
+          <w:lang w:bidi="fa-IR"/>
+        </w:rPr>
+        <w:t xml:space="preserve"> نیاز است که آدرس و </w:t>
+      </w:r>
+      <w:proofErr w:type="spellStart"/>
+      <w:r>
+        <w:rPr>
+          <w:rFonts w:hint="cs"/>
+          <w:rtl/>
+          <w:lang w:bidi="fa-IR"/>
+        </w:rPr>
+        <w:t>پورت</w:t>
+      </w:r>
+      <w:proofErr w:type="spellEnd"/>
+      <w:r>
+        <w:rPr>
+          <w:rFonts w:hint="cs"/>
+          <w:rtl/>
+          <w:lang w:bidi="fa-IR"/>
+        </w:rPr>
+        <w:t xml:space="preserve"> مبدا و مقصد را مشخص کنید.) توجه داشته باشید مفهومی که </w:t>
+      </w:r>
+      <w:r>
+        <w:rPr>
+          <w:lang w:bidi="fa-IR"/>
+        </w:rPr>
+        <w:t>Wireshark</w:t>
+      </w:r>
+      <w:r>
+        <w:rPr>
+          <w:rFonts w:hint="cs"/>
+          <w:rtl/>
+          <w:lang w:bidi="fa-IR"/>
+        </w:rPr>
+        <w:t xml:space="preserve"> از نشست برداشت </w:t>
+      </w:r>
+      <w:proofErr w:type="spellStart"/>
+      <w:r>
+        <w:rPr>
+          <w:rFonts w:hint="cs"/>
+          <w:rtl/>
+          <w:lang w:bidi="fa-IR"/>
+        </w:rPr>
+        <w:t>می‌کند</w:t>
+      </w:r>
+      <w:proofErr w:type="spellEnd"/>
+      <w:r>
+        <w:rPr>
+          <w:rFonts w:hint="cs"/>
+          <w:rtl/>
+          <w:lang w:bidi="fa-IR"/>
+        </w:rPr>
+        <w:t xml:space="preserve"> با مفهومی که در کلاس </w:t>
+      </w:r>
+      <w:proofErr w:type="spellStart"/>
+      <w:r>
+        <w:rPr>
+          <w:rFonts w:hint="cs"/>
+          <w:rtl/>
+          <w:lang w:bidi="fa-IR"/>
+        </w:rPr>
+        <w:t>آموخته‌اید</w:t>
+      </w:r>
+      <w:proofErr w:type="spellEnd"/>
+      <w:r>
+        <w:rPr>
+          <w:rFonts w:hint="cs"/>
+          <w:rtl/>
+          <w:lang w:bidi="fa-IR"/>
+        </w:rPr>
+        <w:t xml:space="preserve"> تفاوت دارد.</w:t>
+      </w:r>
+    </w:p>
+    <w:p>
+      <w:pPr>
+        <w:pStyle w:val="ListParagraph"/>
+        <w:numPr>
+          <w:ilvl w:val="0"/>
+          <w:numId w:val="28"/>
+        </w:numPr>
+        <w:rPr>
+          <w:lang w:bidi="fa-IR"/>
+        </w:rPr>
+      </w:pPr>
+      <w:r>
+        <w:rPr>
+          <w:rFonts w:hint="cs"/>
+          <w:rtl/>
+          <w:lang w:bidi="fa-IR"/>
+        </w:rPr>
+        <w:t xml:space="preserve">بر روی </w:t>
+      </w:r>
+      <w:proofErr w:type="spellStart"/>
+      <w:r>
+        <w:rPr>
+          <w:rFonts w:hint="cs"/>
+          <w:rtl/>
+          <w:lang w:bidi="fa-IR"/>
+        </w:rPr>
+        <w:t>گزینه‌ی</w:t>
+      </w:r>
+      <w:proofErr w:type="spellEnd"/>
+      <w:r>
+        <w:rPr>
+          <w:rFonts w:hint="cs"/>
+          <w:rtl/>
+          <w:lang w:bidi="fa-IR"/>
+        </w:rPr>
+        <w:t xml:space="preserve"> </w:t>
+      </w:r>
+      <w:r>
+        <w:rPr>
+          <w:lang w:bidi="fa-IR"/>
+        </w:rPr>
+        <w:t>endpoints</w:t>
+      </w:r>
+      <w:r>
+        <w:rPr>
+          <w:rFonts w:hint="cs"/>
+          <w:rtl/>
+          <w:lang w:bidi="fa-IR"/>
+        </w:rPr>
+        <w:t xml:space="preserve"> کلیک کنید.</w:t>
+      </w:r>
+    </w:p>
+    <w:p>
+      <w:pPr>
+        <w:rPr>
+          <w:color w:val="92D050"/>
+          <w:lang w:bidi="fa-IR"/>
+        </w:rPr>
+      </w:pPr>
+      <w:r>
+        <w:rPr>
+          <w:rFonts w:hint="cs"/>
+          <w:color w:val="92D050"/>
+          <w:rtl/>
+          <w:lang w:bidi="fa-IR"/>
+        </w:rPr>
+        <w:lastRenderedPageBreak/>
+        <w:t xml:space="preserve">در </w:t>
+      </w:r>
+      <w:proofErr w:type="spellStart"/>
+      <w:r>
+        <w:rPr>
+          <w:rFonts w:hint="cs"/>
+          <w:color w:val="92D050"/>
+          <w:rtl/>
+          <w:lang w:bidi="fa-IR"/>
+        </w:rPr>
+        <w:t>پنجره‌ای</w:t>
+      </w:r>
+      <w:proofErr w:type="spellEnd"/>
+      <w:r>
+        <w:rPr>
+          <w:rFonts w:hint="cs"/>
+          <w:color w:val="92D050"/>
+          <w:rtl/>
+          <w:lang w:bidi="fa-IR"/>
+        </w:rPr>
+        <w:t xml:space="preserve"> که باز </w:t>
+      </w:r>
+      <w:proofErr w:type="spellStart"/>
+      <w:r>
+        <w:rPr>
+          <w:rFonts w:hint="cs"/>
+          <w:color w:val="92D050"/>
+          <w:rtl/>
+          <w:lang w:bidi="fa-IR"/>
+        </w:rPr>
+        <w:t>می‌شود</w:t>
+      </w:r>
+      <w:proofErr w:type="spellEnd"/>
+      <w:r>
+        <w:rPr>
+          <w:rFonts w:hint="cs"/>
+          <w:color w:val="92D050"/>
+          <w:rtl/>
+          <w:lang w:bidi="fa-IR"/>
+        </w:rPr>
+        <w:t xml:space="preserve"> چه چیزی را مشاهده </w:t>
+      </w:r>
+      <w:proofErr w:type="spellStart"/>
+      <w:r>
+        <w:rPr>
+          <w:rFonts w:hint="cs"/>
+          <w:color w:val="92D050"/>
+          <w:rtl/>
+          <w:lang w:bidi="fa-IR"/>
+        </w:rPr>
+        <w:t>می‌کنید</w:t>
+      </w:r>
+      <w:proofErr w:type="spellEnd"/>
+      <w:r>
+        <w:rPr>
+          <w:rFonts w:hint="cs"/>
+          <w:color w:val="92D050"/>
+          <w:rtl/>
+          <w:lang w:bidi="fa-IR"/>
+        </w:rPr>
+        <w:t>؟</w:t>
+      </w:r>
+    </w:p>
+    <w:p>
+      <w:pPr>
+        <w:rPr>
+          <w:color w:val="92D050"/>
+          <w:lang w:bidi="fa-IR"/>
+        </w:rPr>
+      </w:pPr>
+      <w:r>
+        <w:rPr>
+          <w:rFonts w:hint="cs"/>
+          <w:color w:val="92D050"/>
+          <w:rtl/>
+          <w:lang w:bidi="fa-IR"/>
+        </w:rPr>
+        <w:t xml:space="preserve">چه </w:t>
+      </w:r>
+      <w:proofErr w:type="spellStart"/>
+      <w:r>
+        <w:rPr>
+          <w:rFonts w:hint="cs"/>
+          <w:color w:val="92D050"/>
+          <w:rtl/>
+          <w:lang w:bidi="fa-IR"/>
+        </w:rPr>
+        <w:t>مقصدهایی</w:t>
+      </w:r>
+      <w:proofErr w:type="spellEnd"/>
+      <w:r>
+        <w:rPr>
+          <w:rFonts w:hint="cs"/>
+          <w:color w:val="92D050"/>
+          <w:rtl/>
+          <w:lang w:bidi="fa-IR"/>
+        </w:rPr>
+        <w:t xml:space="preserve"> برای </w:t>
+      </w:r>
+      <w:proofErr w:type="spellStart"/>
+      <w:r>
+        <w:rPr>
+          <w:rFonts w:hint="cs"/>
+          <w:color w:val="92D050"/>
+          <w:rtl/>
+          <w:lang w:bidi="fa-IR"/>
+        </w:rPr>
+        <w:t>ارتباط‌های</w:t>
+      </w:r>
+      <w:proofErr w:type="spellEnd"/>
+      <w:r>
+        <w:rPr>
+          <w:rFonts w:hint="cs"/>
+          <w:color w:val="92D050"/>
+          <w:rtl/>
+          <w:lang w:bidi="fa-IR"/>
+        </w:rPr>
+        <w:t xml:space="preserve"> </w:t>
+      </w:r>
+      <w:r>
+        <w:rPr>
+          <w:color w:val="92D050"/>
+          <w:lang w:bidi="fa-IR"/>
+        </w:rPr>
+        <w:t>TCP</w:t>
+      </w:r>
+      <w:r>
+        <w:rPr>
+          <w:rFonts w:hint="cs"/>
+          <w:color w:val="92D050"/>
+          <w:rtl/>
+          <w:lang w:bidi="fa-IR"/>
+        </w:rPr>
+        <w:t xml:space="preserve"> در سیستم شما استفاده </w:t>
+      </w:r>
+      <w:proofErr w:type="spellStart"/>
+      <w:r>
+        <w:rPr>
+          <w:rFonts w:hint="cs"/>
+          <w:color w:val="92D050"/>
+          <w:rtl/>
+          <w:lang w:bidi="fa-IR"/>
+        </w:rPr>
+        <w:t>شده‌اند</w:t>
+      </w:r>
+      <w:proofErr w:type="spellEnd"/>
+      <w:r>
+        <w:rPr>
+          <w:rFonts w:hint="cs"/>
+          <w:color w:val="92D050"/>
+          <w:rtl/>
+          <w:lang w:bidi="fa-IR"/>
+        </w:rPr>
+        <w:t>؟</w:t>
+      </w:r>
+    </w:p>
+    <w:p>
+      <w:pPr>
+        <w:rPr>
+          <w:color w:val="92D050"/>
+          <w:rtl/>
+          <w:lang w:bidi="fa-IR"/>
+        </w:rPr>
+      </w:pPr>
+      <w:r>
+        <w:rPr>
+          <w:rFonts w:hint="cs"/>
+          <w:color w:val="92D050"/>
+          <w:rtl/>
+          <w:lang w:bidi="fa-IR"/>
+        </w:rPr>
+        <w:t xml:space="preserve">آیا </w:t>
+      </w:r>
+      <w:proofErr w:type="spellStart"/>
+      <w:r>
+        <w:rPr>
+          <w:color w:val="92D050"/>
+          <w:rtl/>
+          <w:lang w:bidi="fa-IR"/>
+        </w:rPr>
+        <w:t>م</w:t>
+      </w:r>
+      <w:r>
+        <w:rPr>
+          <w:rFonts w:hint="cs"/>
+          <w:color w:val="92D050"/>
+          <w:rtl/>
+          <w:lang w:bidi="fa-IR"/>
+        </w:rPr>
+        <w:t>ی‌</w:t>
+      </w:r>
+      <w:r>
+        <w:rPr>
+          <w:rFonts w:hint="eastAsia"/>
+          <w:color w:val="92D050"/>
+          <w:rtl/>
+          <w:lang w:bidi="fa-IR"/>
+        </w:rPr>
+        <w:t>توان</w:t>
+      </w:r>
+      <w:r>
+        <w:rPr>
+          <w:rFonts w:hint="cs"/>
+          <w:color w:val="92D050"/>
+          <w:rtl/>
+          <w:lang w:bidi="fa-IR"/>
+        </w:rPr>
+        <w:t>ی</w:t>
+      </w:r>
+      <w:r>
+        <w:rPr>
+          <w:rFonts w:hint="eastAsia"/>
+          <w:color w:val="92D050"/>
+          <w:rtl/>
+          <w:lang w:bidi="fa-IR"/>
+        </w:rPr>
+        <w:t>د</w:t>
+      </w:r>
+      <w:proofErr w:type="spellEnd"/>
+      <w:r>
+        <w:rPr>
+          <w:rFonts w:hint="cs"/>
+          <w:color w:val="92D050"/>
+          <w:rtl/>
+          <w:lang w:bidi="fa-IR"/>
+        </w:rPr>
+        <w:t xml:space="preserve"> از زبانه </w:t>
+      </w:r>
+      <w:r>
+        <w:rPr>
+          <w:color w:val="92D050"/>
+          <w:lang w:bidi="fa-IR"/>
+        </w:rPr>
+        <w:t>Ethernet</w:t>
+      </w:r>
+      <w:r>
+        <w:rPr>
+          <w:rFonts w:hint="cs"/>
+          <w:color w:val="92D050"/>
+          <w:rtl/>
+          <w:lang w:bidi="fa-IR"/>
+        </w:rPr>
+        <w:t xml:space="preserve"> و از روی تعداد </w:t>
+      </w:r>
+      <w:proofErr w:type="spellStart"/>
+      <w:r>
+        <w:rPr>
+          <w:color w:val="92D050"/>
+          <w:rtl/>
+          <w:lang w:bidi="fa-IR"/>
+        </w:rPr>
+        <w:t>بسته‌ها</w:t>
+      </w:r>
+      <w:r>
+        <w:rPr>
+          <w:rFonts w:hint="cs"/>
+          <w:color w:val="92D050"/>
+          <w:rtl/>
+          <w:lang w:bidi="fa-IR"/>
+        </w:rPr>
+        <w:t>ی</w:t>
+      </w:r>
+      <w:proofErr w:type="spellEnd"/>
+      <w:r>
+        <w:rPr>
+          <w:rFonts w:hint="cs"/>
+          <w:color w:val="92D050"/>
+          <w:rtl/>
+          <w:lang w:bidi="fa-IR"/>
+        </w:rPr>
+        <w:t xml:space="preserve"> مبادله شده، </w:t>
+      </w:r>
+      <w:r>
+        <w:rPr>
+          <w:color w:val="92D050"/>
+          <w:lang w:bidi="fa-IR"/>
+        </w:rPr>
+        <w:t>Default Gateway</w:t>
+      </w:r>
+      <w:r>
+        <w:rPr>
+          <w:rFonts w:hint="cs"/>
+          <w:color w:val="92D050"/>
+          <w:rtl/>
+          <w:lang w:bidi="fa-IR"/>
+        </w:rPr>
+        <w:t xml:space="preserve"> شبکه خود را تشخیص دهید؟</w:t>
+      </w:r>
+    </w:p>
+    <w:p>
+      <w:pPr>
+        <w:pStyle w:val="ListParagraph"/>
+        <w:numPr>
+          <w:ilvl w:val="0"/>
+          <w:numId w:val="28"/>
+        </w:numPr>
+        <w:rPr>
+          <w:rtl/>
+          <w:lang w:bidi="fa-IR"/>
+        </w:rPr>
+      </w:pPr>
+      <w:r>
+        <w:rPr>
+          <w:rFonts w:hint="cs"/>
+          <w:rtl/>
+          <w:lang w:bidi="fa-IR"/>
+        </w:rPr>
+        <w:t xml:space="preserve">بر روی </w:t>
+      </w:r>
+      <w:proofErr w:type="spellStart"/>
+      <w:r>
+        <w:rPr>
+          <w:rFonts w:hint="cs"/>
+          <w:rtl/>
+          <w:lang w:bidi="fa-IR"/>
+        </w:rPr>
+        <w:t>گزینه‌ی</w:t>
+      </w:r>
+      <w:proofErr w:type="spellEnd"/>
+      <w:r>
+        <w:rPr>
+          <w:rFonts w:hint="cs"/>
+          <w:rtl/>
+          <w:lang w:bidi="fa-IR"/>
+        </w:rPr>
+        <w:t xml:space="preserve"> </w:t>
+      </w:r>
+      <w:r>
+        <w:rPr>
+          <w:lang w:bidi="fa-IR"/>
+        </w:rPr>
+        <w:t>I/O Graph</w:t>
+      </w:r>
+      <w:r>
+        <w:rPr>
+          <w:rFonts w:hint="cs"/>
+          <w:rtl/>
+          <w:lang w:bidi="fa-IR"/>
+        </w:rPr>
+        <w:t xml:space="preserve"> کلیک کنید. در </w:t>
+      </w:r>
+      <w:proofErr w:type="spellStart"/>
+      <w:r>
+        <w:rPr>
+          <w:rFonts w:hint="cs"/>
+          <w:rtl/>
+          <w:lang w:bidi="fa-IR"/>
+        </w:rPr>
+        <w:t>پنجره‌ای</w:t>
+      </w:r>
+      <w:proofErr w:type="spellEnd"/>
+      <w:r>
+        <w:rPr>
+          <w:rFonts w:hint="cs"/>
+          <w:rtl/>
+          <w:lang w:bidi="fa-IR"/>
+        </w:rPr>
+        <w:t xml:space="preserve"> که باز </w:t>
+      </w:r>
+      <w:proofErr w:type="spellStart"/>
+      <w:r>
+        <w:rPr>
+          <w:rFonts w:hint="cs"/>
+          <w:rtl/>
+          <w:lang w:bidi="fa-IR"/>
+        </w:rPr>
+        <w:t>می‌شود</w:t>
+      </w:r>
+      <w:proofErr w:type="spellEnd"/>
+      <w:r>
+        <w:rPr>
+          <w:rFonts w:hint="cs"/>
+          <w:rtl/>
+          <w:lang w:bidi="fa-IR"/>
+        </w:rPr>
+        <w:t xml:space="preserve"> </w:t>
+      </w:r>
+      <w:proofErr w:type="spellStart"/>
+      <w:r>
+        <w:rPr>
+          <w:rFonts w:hint="cs"/>
+          <w:rtl/>
+          <w:lang w:bidi="fa-IR"/>
+        </w:rPr>
+        <w:t>می‌توانید</w:t>
+      </w:r>
+      <w:proofErr w:type="spellEnd"/>
+      <w:r>
+        <w:rPr>
+          <w:rFonts w:hint="cs"/>
+          <w:rtl/>
+          <w:lang w:bidi="fa-IR"/>
+        </w:rPr>
+        <w:t xml:space="preserve"> نرخ </w:t>
+      </w:r>
+      <w:r>
+        <w:rPr>
+          <w:lang w:bidi="fa-IR"/>
+        </w:rPr>
+        <w:t>I/O</w:t>
+      </w:r>
+      <w:r>
+        <w:rPr>
+          <w:rFonts w:hint="cs"/>
+          <w:rtl/>
+          <w:lang w:bidi="fa-IR"/>
+        </w:rPr>
+        <w:t xml:space="preserve">‌ را مشاهده کنید. شما </w:t>
+      </w:r>
+      <w:proofErr w:type="spellStart"/>
+      <w:r>
+        <w:rPr>
+          <w:rFonts w:hint="cs"/>
+          <w:rtl/>
+          <w:lang w:bidi="fa-IR"/>
+        </w:rPr>
+        <w:t>می‌توانید</w:t>
+      </w:r>
+      <w:proofErr w:type="spellEnd"/>
+      <w:r>
+        <w:rPr>
+          <w:rFonts w:hint="cs"/>
+          <w:rtl/>
+          <w:lang w:bidi="fa-IR"/>
+        </w:rPr>
+        <w:t xml:space="preserve"> در این صفحه نمودارهای مختلفی بسازید. بر روی دکمه </w:t>
+      </w:r>
+      <w:r>
+        <w:rPr>
+          <w:lang w:bidi="fa-IR"/>
+        </w:rPr>
+        <w:t xml:space="preserve">+ </w:t>
+      </w:r>
+      <w:r>
+        <w:rPr>
+          <w:rFonts w:hint="cs"/>
+          <w:rtl/>
+          <w:lang w:bidi="fa-IR"/>
+        </w:rPr>
+        <w:t xml:space="preserve">در پایین پنجره باز شده کلیک کنید، سپس یک فیلتر به آن اضافه کنید تا نمودار تعداد </w:t>
+      </w:r>
+      <w:proofErr w:type="spellStart"/>
+      <w:r>
+        <w:rPr>
+          <w:rtl/>
+          <w:lang w:bidi="fa-IR"/>
+        </w:rPr>
+        <w:t>بسته‌ها</w:t>
+      </w:r>
+      <w:proofErr w:type="spellEnd"/>
+      <w:r>
+        <w:rPr>
+          <w:rFonts w:hint="cs"/>
+          <w:rtl/>
+          <w:lang w:bidi="fa-IR"/>
+        </w:rPr>
+        <w:t xml:space="preserve"> در ثانیه را مشاهده کنید. مشاهده </w:t>
+      </w:r>
+      <w:proofErr w:type="spellStart"/>
+      <w:r>
+        <w:rPr>
+          <w:rtl/>
+          <w:lang w:bidi="fa-IR"/>
+        </w:rPr>
+        <w:t>م</w:t>
+      </w:r>
+      <w:r>
+        <w:rPr>
+          <w:rFonts w:hint="cs"/>
+          <w:rtl/>
+          <w:lang w:bidi="fa-IR"/>
+        </w:rPr>
+        <w:t>ی‌</w:t>
+      </w:r>
+      <w:r>
+        <w:rPr>
+          <w:rFonts w:hint="eastAsia"/>
+          <w:rtl/>
+          <w:lang w:bidi="fa-IR"/>
+        </w:rPr>
+        <w:t>کن</w:t>
+      </w:r>
+      <w:r>
+        <w:rPr>
+          <w:rFonts w:hint="cs"/>
+          <w:rtl/>
+          <w:lang w:bidi="fa-IR"/>
+        </w:rPr>
+        <w:t>ی</w:t>
+      </w:r>
+      <w:r>
+        <w:rPr>
+          <w:rFonts w:hint="eastAsia"/>
+          <w:rtl/>
+          <w:lang w:bidi="fa-IR"/>
+        </w:rPr>
+        <w:t>د</w:t>
+      </w:r>
+      <w:proofErr w:type="spellEnd"/>
+      <w:r>
+        <w:rPr>
+          <w:rFonts w:hint="cs"/>
+          <w:rtl/>
+          <w:lang w:bidi="fa-IR"/>
+        </w:rPr>
+        <w:t xml:space="preserve"> که با کلیک بر روی نمودار، </w:t>
+      </w:r>
+      <w:proofErr w:type="spellStart"/>
+      <w:r>
+        <w:rPr>
+          <w:rtl/>
+          <w:lang w:bidi="fa-IR"/>
+        </w:rPr>
+        <w:t>بسته‌ها</w:t>
+      </w:r>
+      <w:proofErr w:type="spellEnd"/>
+      <w:r>
+        <w:rPr>
+          <w:rFonts w:hint="cs"/>
+          <w:rtl/>
+          <w:lang w:bidi="fa-IR"/>
+        </w:rPr>
+        <w:t xml:space="preserve"> در پنجره اصلی مشخص خواهند شد.</w:t>
+      </w:r>
+    </w:p>
+    <w:p>
+      <w:pPr>
+        <w:jc w:val="center"/>
+        <w:rPr>
+          <w:rtl/>
+          <w:lang w:bidi="fa-IR"/>
+        </w:rPr>
+      </w:pPr>
+      <w:r>
+        <w:rPr>
+          <w:noProof/>
+          <w:lang w:bidi="fa-IR"/>
+        </w:rPr>
+        <w:drawing>
+          <wp:inline distT="0" distB="0" distL="0" distR="0" wp14:anchorId="2113EF3C" wp14:editId="14CDA060">
+            <wp:extent cx="5402580" cy="3488012"/>
+            <wp:effectExtent l="0" t="0" r="7620" b="0"/>
+            <wp:docPr id="33" name="Picture 33"/>
+            <wp:cNvGraphicFramePr>
+              <a:graphicFrameLocks xmlns:a="http://schemas.openxmlformats.org/drawingml/2006/main" noChangeAspect="1"/>
+            </wp:cNvGraphicFramePr>
+            <a:graphic xmlns:a="http://schemas.openxmlformats.org/drawingml/2006/main">
+              <a:graphicData uri="http://schemas.openxmlformats.org/drawingml/2006/picture">
+                <pic:pic xmlns:pic="http://schemas.openxmlformats.org/drawingml/2006/picture">
+                  <pic:nvPicPr>
+                    <pic:cNvPr id="1" name=""/>
+                    <pic:cNvPicPr/>
+                  </pic:nvPicPr>
+                  <pic:blipFill>
+                    <a:blip r:embed="rId13"/>
+                    <a:stretch>
+                      <a:fillRect/>
+                    </a:stretch>
+                  </pic:blipFill>
+                  <pic:spPr>
+                    <a:xfrm>
+                      <a:off x="0" y="0"/>
+                      <a:ext cx="5402580" cy="3488012"/>
+                    </a:xfrm>
+                    <a:prstGeom prst="rect">
+                      <a:avLst/>
+                    </a:prstGeom>
+                  </pic:spPr>
+                </pic:pic>
+              </a:graphicData>
+            </a:graphic>
+          </wp:inline>
+        </w:drawing>
+      </w:r>
+    </w:p>
+    <w:p>
+      <w:pPr>
+        <w:pStyle w:val="ListParagraph"/>
+        <w:numPr>
+          <w:ilvl w:val="0"/>
+          <w:numId w:val="28"/>
+        </w:numPr>
+        <w:rPr>
+          <w:rtl/>
+          <w:lang w:bidi="fa-IR"/>
+        </w:rPr>
+      </w:pPr>
+      <w:proofErr w:type="spellStart"/>
+      <w:r>
+        <w:rPr>
+          <w:rtl/>
+          <w:lang w:bidi="fa-IR"/>
+        </w:rPr>
+        <w:t>بسته‌ها</w:t>
+      </w:r>
+      <w:r>
+        <w:rPr>
+          <w:rFonts w:hint="cs"/>
+          <w:rtl/>
+          <w:lang w:bidi="fa-IR"/>
+        </w:rPr>
+        <w:t>ی</w:t>
+      </w:r>
+      <w:proofErr w:type="spellEnd"/>
+      <w:r>
+        <w:rPr>
+          <w:rFonts w:hint="cs"/>
+          <w:rtl/>
+          <w:lang w:bidi="fa-IR"/>
+        </w:rPr>
+        <w:t xml:space="preserve"> مربوط به ارتباط با یک سایت را فیلتر </w:t>
+      </w:r>
+      <w:r>
+        <w:rPr>
+          <w:rtl/>
+          <w:lang w:bidi="fa-IR"/>
+        </w:rPr>
+        <w:t>کن</w:t>
+      </w:r>
+      <w:r>
+        <w:rPr>
+          <w:rFonts w:hint="cs"/>
+          <w:rtl/>
+          <w:lang w:bidi="fa-IR"/>
+        </w:rPr>
+        <w:t>ی</w:t>
+      </w:r>
+      <w:r>
+        <w:rPr>
+          <w:rFonts w:hint="eastAsia"/>
+          <w:rtl/>
+          <w:lang w:bidi="fa-IR"/>
+        </w:rPr>
+        <w:t>د</w:t>
+      </w:r>
+      <w:r>
+        <w:rPr>
+          <w:rtl/>
+          <w:lang w:bidi="fa-IR"/>
+        </w:rPr>
+        <w:t xml:space="preserve"> (</w:t>
+      </w:r>
+      <w:r>
+        <w:rPr>
+          <w:rFonts w:hint="cs"/>
+          <w:rtl/>
+          <w:lang w:bidi="fa-IR"/>
+        </w:rPr>
+        <w:t xml:space="preserve">با استفاده از </w:t>
+      </w:r>
+      <w:r>
+        <w:rPr>
+          <w:lang w:bidi="fa-IR"/>
+        </w:rPr>
+        <w:t>Follow TCP Stream</w:t>
+      </w:r>
+      <w:r>
+        <w:rPr>
+          <w:rFonts w:hint="cs"/>
+          <w:rtl/>
+          <w:lang w:bidi="fa-IR"/>
+        </w:rPr>
+        <w:t xml:space="preserve">). سپس بر روی </w:t>
+      </w:r>
+      <w:proofErr w:type="spellStart"/>
+      <w:r>
+        <w:rPr>
+          <w:rFonts w:hint="cs"/>
+          <w:rtl/>
+          <w:lang w:bidi="fa-IR"/>
+        </w:rPr>
+        <w:t>گزینه‌ی</w:t>
+      </w:r>
+      <w:proofErr w:type="spellEnd"/>
+      <w:r>
+        <w:rPr>
+          <w:rFonts w:hint="cs"/>
+          <w:rtl/>
+          <w:lang w:bidi="fa-IR"/>
+        </w:rPr>
+        <w:t xml:space="preserve"> </w:t>
+      </w:r>
+      <w:r>
+        <w:rPr>
+          <w:lang w:bidi="fa-IR"/>
+        </w:rPr>
+        <w:t>Flow Graph</w:t>
+      </w:r>
+      <w:r>
+        <w:rPr>
+          <w:rFonts w:hint="cs"/>
+          <w:rtl/>
+          <w:lang w:bidi="fa-IR"/>
+        </w:rPr>
+        <w:t xml:space="preserve"> کلیک کنید. از منوی پایین، در بخش </w:t>
+      </w:r>
+      <w:r>
+        <w:rPr>
+          <w:lang w:bidi="fa-IR"/>
+        </w:rPr>
+        <w:t>Show</w:t>
+      </w:r>
+      <w:r>
+        <w:rPr>
+          <w:rFonts w:hint="cs"/>
+          <w:rtl/>
+          <w:lang w:bidi="fa-IR"/>
+        </w:rPr>
+        <w:t xml:space="preserve">، </w:t>
+      </w:r>
+      <w:r>
+        <w:rPr>
+          <w:lang w:bidi="fa-IR"/>
+        </w:rPr>
+        <w:t>Displayed packets</w:t>
+      </w:r>
+      <w:r>
+        <w:rPr>
+          <w:rFonts w:hint="cs"/>
+          <w:rtl/>
+          <w:lang w:bidi="fa-IR"/>
+        </w:rPr>
+        <w:t xml:space="preserve"> را انتخاب کنید. </w:t>
+      </w:r>
+      <w:proofErr w:type="spellStart"/>
+      <w:r>
+        <w:rPr>
+          <w:color w:val="92D050"/>
+          <w:rtl/>
+          <w:lang w:bidi="fa-IR"/>
+        </w:rPr>
+        <w:t>به‌صورت</w:t>
+      </w:r>
+      <w:proofErr w:type="spellEnd"/>
+      <w:r>
+        <w:rPr>
+          <w:rFonts w:hint="cs"/>
+          <w:color w:val="92D050"/>
+          <w:rtl/>
+          <w:lang w:bidi="fa-IR"/>
+        </w:rPr>
+        <w:t xml:space="preserve"> کامل جزئیات مربوط به </w:t>
+      </w:r>
+      <w:proofErr w:type="spellStart"/>
+      <w:r>
+        <w:rPr>
+          <w:color w:val="92D050"/>
+          <w:lang w:bidi="fa-IR"/>
+        </w:rPr>
+        <w:t>SeqNum</w:t>
+      </w:r>
+      <w:proofErr w:type="spellEnd"/>
+      <w:r>
+        <w:rPr>
+          <w:rFonts w:hint="cs"/>
+          <w:color w:val="92D050"/>
+          <w:rtl/>
+          <w:lang w:bidi="fa-IR"/>
+        </w:rPr>
+        <w:t xml:space="preserve"> و </w:t>
+      </w:r>
+      <w:r>
+        <w:rPr>
+          <w:color w:val="92D050"/>
+          <w:lang w:bidi="fa-IR"/>
+        </w:rPr>
+        <w:t>Ack</w:t>
+      </w:r>
+      <w:r>
+        <w:rPr>
+          <w:rFonts w:hint="cs"/>
+          <w:color w:val="92D050"/>
+          <w:rtl/>
+          <w:lang w:bidi="fa-IR"/>
+        </w:rPr>
+        <w:t xml:space="preserve"> و شماره پنجره را دنبال کنید</w:t>
+      </w:r>
+      <w:r>
+        <w:rPr>
+          <w:rFonts w:hint="cs"/>
+          <w:color w:val="92D050"/>
+          <w:rtl/>
+          <w:lang w:bidi="fa-IR"/>
+        </w:rPr>
+        <w:t xml:space="preserve"> و </w:t>
+      </w:r>
+      <w:proofErr w:type="spellStart"/>
+      <w:r>
+        <w:rPr>
+          <w:rFonts w:hint="cs"/>
+          <w:color w:val="92D050"/>
+          <w:rtl/>
+          <w:lang w:bidi="fa-IR"/>
+        </w:rPr>
+        <w:t>آن‌ها</w:t>
+      </w:r>
+      <w:proofErr w:type="spellEnd"/>
+      <w:r>
+        <w:rPr>
+          <w:rFonts w:hint="cs"/>
+          <w:color w:val="92D050"/>
+          <w:rtl/>
+          <w:lang w:bidi="fa-IR"/>
+        </w:rPr>
+        <w:t xml:space="preserve"> را توضیح دهید.</w:t>
+      </w:r>
+    </w:p>
+    <w:p>
+      <w:pPr>
+        <w:rPr>
+          <w:rtl/>
+          <w:lang w:bidi="fa-IR"/>
+        </w:rPr>
+      </w:pPr>
     </w:p>
     <w:sectPr>
-      <w:headerReference w:type="default" r:id="rId12"/>
-      <w:footerReference w:type="even" r:id="rId13"/>
-      <w:headerReference w:type="first" r:id="rId14"/>
+      <w:headerReference w:type="even" r:id="rId14"/>
+      <w:headerReference w:type="default" r:id="rId15"/>
+      <w:footerReference w:type="even" r:id="rId16"/>
+      <w:footerReference w:type="default" r:id="rId17"/>
+      <w:headerReference w:type="first" r:id="rId18"/>
+      <w:footerReference w:type="first" r:id="rId19"/>
       <w:pgSz w:w="11907" w:h="16839" w:code="9"/>
       <w:pgMar w:top="1851" w:right="708" w:bottom="851" w:left="709" w:header="567" w:footer="588" w:gutter="0"/>
       <w:pgBorders w:offsetFrom="page">
@@ -3327,6 +5377,26 @@
 </w:ftr>
 </file>
 
+<file path=word/footer2.xml><?xml version="1.0" encoding="utf-8"?>
+<w:ftr xmlns:wpc="http://schemas.microsoft.com/office/word/2010/wordprocessingCanvas" xmlns:cx="http://schemas.microsoft.com/office/drawing/2014/chartex" xmlns:cx1="http://schemas.microsoft.com/office/drawing/2015/9/8/chartex" xmlns:cx2="http://schemas.microsoft.com/office/drawing/2015/10/21/chartex" xmlns:cx3="http://schemas.microsoft.com/office/drawing/2016/5/9/chartex" xmlns:cx4="http://schemas.microsoft.com/office/drawing/2016/5/10/chartex" xmlns:cx5="http://schemas.microsoft.com/office/drawing/2016/5/11/chartex" xmlns:cx6="http://schemas.microsoft.com/office/drawing/2016/5/12/chartex" xmlns:cx7="http://schemas.microsoft.com/office/drawing/2016/5/13/chartex" xmlns:cx8="http://schemas.microsoft.com/office/drawing/2016/5/14/chartex" xmlns:mc="http://schemas.openxmlformats.org/markup-compatibility/2006" xmlns:aink="http://schemas.microsoft.com/office/drawing/2016/ink" xmlns:am3d="http://schemas.microsoft.com/office/drawing/2017/model3d" xmlns:o="urn:schemas-microsoft-com:office:office" xmlns:r="http://schemas.openxmlformats.org/officeDocument/2006/relationships" xmlns:m="http://schemas.openxmlformats.org/officeDocument/2006/math" xmlns:v="urn:schemas-microsoft-com:vml" xmlns:wp14="http://schemas.microsoft.com/office/word/2010/wordprocessingDrawing" xmlns:wp="http://schemas.openxmlformats.org/drawingml/2006/wordprocessingDrawing" xmlns:w10="urn:schemas-microsoft-com:office:word" xmlns:w="http://schemas.openxmlformats.org/wordprocessingml/2006/main" xmlns:w14="http://schemas.microsoft.com/office/word/2010/wordml" xmlns:w15="http://schemas.microsoft.com/office/word/2012/wordml" xmlns:w16cex="http://schemas.microsoft.com/office/word/2018/wordml/cex" xmlns:w16cid="http://schemas.microsoft.com/office/word/2016/wordml/cid" xmlns:w16="http://schemas.microsoft.com/office/word/2018/wordml" xmlns:w16se="http://schemas.microsoft.com/office/word/2015/wordml/symex" xmlns:wpg="http://schemas.microsoft.com/office/word/2010/wordprocessingGroup" xmlns:wpi="http://schemas.microsoft.com/office/word/2010/wordprocessingInk" xmlns:wne="http://schemas.microsoft.com/office/word/2006/wordml" xmlns:wps="http://schemas.microsoft.com/office/word/2010/wordprocessingShape" mc:Ignorable="w14 w15 w16se w16cid w16 w16cex wp14">
+  <w:p>
+    <w:pPr>
+      <w:pStyle w:val="Footer"/>
+    </w:pPr>
+  </w:p>
+</w:ftr>
+</file>
+
+<file path=word/footer3.xml><?xml version="1.0" encoding="utf-8"?>
+<w:ftr xmlns:wpc="http://schemas.microsoft.com/office/word/2010/wordprocessingCanvas" xmlns:cx="http://schemas.microsoft.com/office/drawing/2014/chartex" xmlns:cx1="http://schemas.microsoft.com/office/drawing/2015/9/8/chartex" xmlns:cx2="http://schemas.microsoft.com/office/drawing/2015/10/21/chartex" xmlns:cx3="http://schemas.microsoft.com/office/drawing/2016/5/9/chartex" xmlns:cx4="http://schemas.microsoft.com/office/drawing/2016/5/10/chartex" xmlns:cx5="http://schemas.microsoft.com/office/drawing/2016/5/11/chartex" xmlns:cx6="http://schemas.microsoft.com/office/drawing/2016/5/12/chartex" xmlns:cx7="http://schemas.microsoft.com/office/drawing/2016/5/13/chartex" xmlns:cx8="http://schemas.microsoft.com/office/drawing/2016/5/14/chartex" xmlns:mc="http://schemas.openxmlformats.org/markup-compatibility/2006" xmlns:aink="http://schemas.microsoft.com/office/drawing/2016/ink" xmlns:am3d="http://schemas.microsoft.com/office/drawing/2017/model3d" xmlns:o="urn:schemas-microsoft-com:office:office" xmlns:r="http://schemas.openxmlformats.org/officeDocument/2006/relationships" xmlns:m="http://schemas.openxmlformats.org/officeDocument/2006/math" xmlns:v="urn:schemas-microsoft-com:vml" xmlns:wp14="http://schemas.microsoft.com/office/word/2010/wordprocessingDrawing" xmlns:wp="http://schemas.openxmlformats.org/drawingml/2006/wordprocessingDrawing" xmlns:w10="urn:schemas-microsoft-com:office:word" xmlns:w="http://schemas.openxmlformats.org/wordprocessingml/2006/main" xmlns:w14="http://schemas.microsoft.com/office/word/2010/wordml" xmlns:w15="http://schemas.microsoft.com/office/word/2012/wordml" xmlns:w16cex="http://schemas.microsoft.com/office/word/2018/wordml/cex" xmlns:w16cid="http://schemas.microsoft.com/office/word/2016/wordml/cid" xmlns:w16="http://schemas.microsoft.com/office/word/2018/wordml" xmlns:w16se="http://schemas.microsoft.com/office/word/2015/wordml/symex" xmlns:wpg="http://schemas.microsoft.com/office/word/2010/wordprocessingGroup" xmlns:wpi="http://schemas.microsoft.com/office/word/2010/wordprocessingInk" xmlns:wne="http://schemas.microsoft.com/office/word/2006/wordml" xmlns:wps="http://schemas.microsoft.com/office/word/2010/wordprocessingShape" mc:Ignorable="w14 w15 w16se w16cid w16 w16cex wp14">
+  <w:p>
+    <w:pPr>
+      <w:pStyle w:val="Footer"/>
+    </w:pPr>
+  </w:p>
+</w:ftr>
+</file>
+
 <file path=word/footnotes.xml><?xml version="1.0" encoding="utf-8"?>
 <w:footnotes xmlns:wpc="http://schemas.microsoft.com/office/word/2010/wordprocessingCanvas" xmlns:cx="http://schemas.microsoft.com/office/drawing/2014/chartex" xmlns:cx1="http://schemas.microsoft.com/office/drawing/2015/9/8/chartex" xmlns:cx2="http://schemas.microsoft.com/office/drawing/2015/10/21/chartex" xmlns:cx3="http://schemas.microsoft.com/office/drawing/2016/5/9/chartex" xmlns:cx4="http://schemas.microsoft.com/office/drawing/2016/5/10/chartex" xmlns:cx5="http://schemas.microsoft.com/office/drawing/2016/5/11/chartex" xmlns:cx6="http://schemas.microsoft.com/office/drawing/2016/5/12/chartex" xmlns:cx7="http://schemas.microsoft.com/office/drawing/2016/5/13/chartex" xmlns:cx8="http://schemas.microsoft.com/office/drawing/2016/5/14/chartex" xmlns:mc="http://schemas.openxmlformats.org/markup-compatibility/2006" xmlns:aink="http://schemas.microsoft.com/office/drawing/2016/ink" xmlns:am3d="http://schemas.microsoft.com/office/drawing/2017/model3d" xmlns:o="urn:schemas-microsoft-com:office:office" xmlns:r="http://schemas.openxmlformats.org/officeDocument/2006/relationships" xmlns:m="http://schemas.openxmlformats.org/officeDocument/2006/math" xmlns:v="urn:schemas-microsoft-com:vml" xmlns:wp14="http://schemas.microsoft.com/office/word/2010/wordprocessingDrawing" xmlns:wp="http://schemas.openxmlformats.org/drawingml/2006/wordprocessingDrawing" xmlns:w10="urn:schemas-microsoft-com:office:word" xmlns:w="http://schemas.openxmlformats.org/wordprocessingml/2006/main" xmlns:w14="http://schemas.microsoft.com/office/word/2010/wordml" xmlns:w15="http://schemas.microsoft.com/office/word/2012/wordml" xmlns:w16cex="http://schemas.microsoft.com/office/word/2018/wordml/cex" xmlns:w16cid="http://schemas.microsoft.com/office/word/2016/wordml/cid" xmlns:w16="http://schemas.microsoft.com/office/word/2018/wordml" xmlns:w16se="http://schemas.microsoft.com/office/word/2015/wordml/symex" xmlns:wpg="http://schemas.microsoft.com/office/word/2010/wordprocessingGroup" xmlns:wpi="http://schemas.microsoft.com/office/word/2010/wordprocessingInk" xmlns:wne="http://schemas.microsoft.com/office/word/2006/wordml" xmlns:wps="http://schemas.microsoft.com/office/word/2010/wordprocessingShape" mc:Ignorable="w14 w15 w16se w16cid w16 w16cex wp14">
   <w:footnote w:type="separator" w:id="-1">
@@ -3347,6 +5417,16 @@
 </file>
 
 <file path=word/header1.xml><?xml version="1.0" encoding="utf-8"?>
+<w:hdr xmlns:wpc="http://schemas.microsoft.com/office/word/2010/wordprocessingCanvas" xmlns:cx="http://schemas.microsoft.com/office/drawing/2014/chartex" xmlns:cx1="http://schemas.microsoft.com/office/drawing/2015/9/8/chartex" xmlns:cx2="http://schemas.microsoft.com/office/drawing/2015/10/21/chartex" xmlns:cx3="http://schemas.microsoft.com/office/drawing/2016/5/9/chartex" xmlns:cx4="http://schemas.microsoft.com/office/drawing/2016/5/10/chartex" xmlns:cx5="http://schemas.microsoft.com/office/drawing/2016/5/11/chartex" xmlns:cx6="http://schemas.microsoft.com/office/drawing/2016/5/12/chartex" xmlns:cx7="http://schemas.microsoft.com/office/drawing/2016/5/13/chartex" xmlns:cx8="http://schemas.microsoft.com/office/drawing/2016/5/14/chartex" xmlns:mc="http://schemas.openxmlformats.org/markup-compatibility/2006" xmlns:aink="http://schemas.microsoft.com/office/drawing/2016/ink" xmlns:am3d="http://schemas.microsoft.com/office/drawing/2017/model3d" xmlns:o="urn:schemas-microsoft-com:office:office" xmlns:r="http://schemas.openxmlformats.org/officeDocument/2006/relationships" xmlns:m="http://schemas.openxmlformats.org/officeDocument/2006/math" xmlns:v="urn:schemas-microsoft-com:vml" xmlns:wp14="http://schemas.microsoft.com/office/word/2010/wordprocessingDrawing" xmlns:wp="http://schemas.openxmlformats.org/drawingml/2006/wordprocessingDrawing" xmlns:w10="urn:schemas-microsoft-com:office:word" xmlns:w="http://schemas.openxmlformats.org/wordprocessingml/2006/main" xmlns:w14="http://schemas.microsoft.com/office/word/2010/wordml" xmlns:w15="http://schemas.microsoft.com/office/word/2012/wordml" xmlns:w16cex="http://schemas.microsoft.com/office/word/2018/wordml/cex" xmlns:w16cid="http://schemas.microsoft.com/office/word/2016/wordml/cid" xmlns:w16="http://schemas.microsoft.com/office/word/2018/wordml" xmlns:w16se="http://schemas.microsoft.com/office/word/2015/wordml/symex" xmlns:wpg="http://schemas.microsoft.com/office/word/2010/wordprocessingGroup" xmlns:wpi="http://schemas.microsoft.com/office/word/2010/wordprocessingInk" xmlns:wne="http://schemas.microsoft.com/office/word/2006/wordml" xmlns:wps="http://schemas.microsoft.com/office/word/2010/wordprocessingShape" mc:Ignorable="w14 w15 w16se w16cid w16 w16cex wp14">
+  <w:p>
+    <w:pPr>
+      <w:pStyle w:val="Header"/>
+    </w:pPr>
+  </w:p>
+</w:hdr>
+</file>
+
+<file path=word/header2.xml><?xml version="1.0" encoding="utf-8"?>
 <w:hdr xmlns:wpc="http://schemas.microsoft.com/office/word/2010/wordprocessingCanvas" xmlns:cx="http://schemas.microsoft.com/office/drawing/2014/chartex" xmlns:cx1="http://schemas.microsoft.com/office/drawing/2015/9/8/chartex" xmlns:cx2="http://schemas.microsoft.com/office/drawing/2015/10/21/chartex" xmlns:cx3="http://schemas.microsoft.com/office/drawing/2016/5/9/chartex" xmlns:cx4="http://schemas.microsoft.com/office/drawing/2016/5/10/chartex" xmlns:cx5="http://schemas.microsoft.com/office/drawing/2016/5/11/chartex" xmlns:cx6="http://schemas.microsoft.com/office/drawing/2016/5/12/chartex" xmlns:cx7="http://schemas.microsoft.com/office/drawing/2016/5/13/chartex" xmlns:cx8="http://schemas.microsoft.com/office/drawing/2016/5/14/chartex" xmlns:mc="http://schemas.openxmlformats.org/markup-compatibility/2006" xmlns:aink="http://schemas.microsoft.com/office/drawing/2016/ink" xmlns:am3d="http://schemas.microsoft.com/office/drawing/2017/model3d" xmlns:o="urn:schemas-microsoft-com:office:office" xmlns:r="http://schemas.openxmlformats.org/officeDocument/2006/relationships" xmlns:m="http://schemas.openxmlformats.org/officeDocument/2006/math" xmlns:v="urn:schemas-microsoft-com:vml" xmlns:wp14="http://schemas.microsoft.com/office/word/2010/wordprocessingDrawing" xmlns:wp="http://schemas.openxmlformats.org/drawingml/2006/wordprocessingDrawing" xmlns:w10="urn:schemas-microsoft-com:office:word" xmlns:w="http://schemas.openxmlformats.org/wordprocessingml/2006/main" xmlns:w14="http://schemas.microsoft.com/office/word/2010/wordml" xmlns:w15="http://schemas.microsoft.com/office/word/2012/wordml" xmlns:w16cex="http://schemas.microsoft.com/office/word/2018/wordml/cex" xmlns:w16cid="http://schemas.microsoft.com/office/word/2016/wordml/cid" xmlns:w16="http://schemas.microsoft.com/office/word/2018/wordml" xmlns:w16se="http://schemas.microsoft.com/office/word/2015/wordml/symex" xmlns:wpg="http://schemas.microsoft.com/office/word/2010/wordprocessingGroup" xmlns:wpi="http://schemas.microsoft.com/office/word/2010/wordprocessingInk" xmlns:wne="http://schemas.microsoft.com/office/word/2006/wordml" xmlns:wps="http://schemas.microsoft.com/office/word/2010/wordprocessingShape" mc:Ignorable="w14 w15 w16se w16cid w16 w16cex wp14">
   <w:p>
     <w:pPr>
@@ -3492,7 +5572,29 @@
         <w:rtl/>
         <w:lang w:bidi="fa-IR"/>
       </w:rPr>
-      <w:t>درس شبکه‌های کامپیوتری</w:t>
+      <w:t xml:space="preserve">درس </w:t>
+    </w:r>
+    <w:proofErr w:type="spellStart"/>
+    <w:r>
+      <w:rPr>
+        <w:rFonts w:ascii="IranNastaliq" w:hAnsi="IranNastaliq" w:cs="IranNastaliq"/>
+        <w:sz w:val="36"/>
+        <w:szCs w:val="36"/>
+        <w:rtl/>
+        <w:lang w:bidi="fa-IR"/>
+      </w:rPr>
+      <w:t>شبکه‌های</w:t>
+    </w:r>
+    <w:proofErr w:type="spellEnd"/>
+    <w:r>
+      <w:rPr>
+        <w:rFonts w:ascii="IranNastaliq" w:hAnsi="IranNastaliq" w:cs="IranNastaliq"/>
+        <w:sz w:val="36"/>
+        <w:szCs w:val="36"/>
+        <w:rtl/>
+        <w:lang w:bidi="fa-IR"/>
+      </w:rPr>
+      <w:t xml:space="preserve"> کامپیوتری</w:t>
     </w:r>
     <w:r>
       <w:rPr>
@@ -3502,7 +5604,18 @@
         <w:rtl/>
         <w:lang w:bidi="fa-IR"/>
       </w:rPr>
-      <w:t>، نیم</w:t>
+      <w:t xml:space="preserve">، </w:t>
+    </w:r>
+    <w:proofErr w:type="spellStart"/>
+    <w:r>
+      <w:rPr>
+        <w:rFonts w:ascii="IranNastaliq" w:hAnsi="IranNastaliq" w:cs="IranNastaliq" w:hint="cs"/>
+        <w:sz w:val="36"/>
+        <w:szCs w:val="36"/>
+        <w:rtl/>
+        <w:lang w:bidi="fa-IR"/>
+      </w:rPr>
+      <w:t>نیم</w:t>
     </w:r>
     <w:r>
       <w:rPr>
@@ -3522,7 +5635,18 @@
         <w:rtl/>
         <w:lang w:bidi="fa-IR"/>
       </w:rPr>
-      <w:t xml:space="preserve">سال  </w:t>
+      <w:t>سال</w:t>
+    </w:r>
+    <w:proofErr w:type="spellEnd"/>
+    <w:r>
+      <w:rPr>
+        <w:rFonts w:ascii="IranNastaliq" w:hAnsi="IranNastaliq" w:cs="IranNastaliq" w:hint="cs"/>
+        <w:sz w:val="36"/>
+        <w:szCs w:val="36"/>
+        <w:rtl/>
+        <w:lang w:bidi="fa-IR"/>
+      </w:rPr>
+      <w:t xml:space="preserve">  </w:t>
     </w:r>
     <w:r>
       <w:rPr>
@@ -3995,7 +6119,7 @@
         <w:rtl/>
         <w:lang w:bidi="fa-IR"/>
       </w:rPr>
-      <w:t>۱۶</w:t>
+      <w:t>۲۸</w:t>
     </w:r>
     <w:r>
       <w:rPr>
@@ -4061,7 +6185,7 @@
 </w:hdr>
 </file>
 
-<file path=word/header2.xml><?xml version="1.0" encoding="utf-8"?>
+<file path=word/header3.xml><?xml version="1.0" encoding="utf-8"?>
 <w:hdr xmlns:wpc="http://schemas.microsoft.com/office/word/2010/wordprocessingCanvas" xmlns:cx="http://schemas.microsoft.com/office/drawing/2014/chartex" xmlns:cx1="http://schemas.microsoft.com/office/drawing/2015/9/8/chartex" xmlns:cx2="http://schemas.microsoft.com/office/drawing/2015/10/21/chartex" xmlns:cx3="http://schemas.microsoft.com/office/drawing/2016/5/9/chartex" xmlns:cx4="http://schemas.microsoft.com/office/drawing/2016/5/10/chartex" xmlns:cx5="http://schemas.microsoft.com/office/drawing/2016/5/11/chartex" xmlns:cx6="http://schemas.microsoft.com/office/drawing/2016/5/12/chartex" xmlns:cx7="http://schemas.microsoft.com/office/drawing/2016/5/13/chartex" xmlns:cx8="http://schemas.microsoft.com/office/drawing/2016/5/14/chartex" xmlns:mc="http://schemas.openxmlformats.org/markup-compatibility/2006" xmlns:aink="http://schemas.microsoft.com/office/drawing/2016/ink" xmlns:am3d="http://schemas.microsoft.com/office/drawing/2017/model3d" xmlns:o="urn:schemas-microsoft-com:office:office" xmlns:r="http://schemas.openxmlformats.org/officeDocument/2006/relationships" xmlns:m="http://schemas.openxmlformats.org/officeDocument/2006/math" xmlns:v="urn:schemas-microsoft-com:vml" xmlns:wp14="http://schemas.microsoft.com/office/word/2010/wordprocessingDrawing" xmlns:wp="http://schemas.openxmlformats.org/drawingml/2006/wordprocessingDrawing" xmlns:w10="urn:schemas-microsoft-com:office:word" xmlns:w="http://schemas.openxmlformats.org/wordprocessingml/2006/main" xmlns:w14="http://schemas.microsoft.com/office/word/2010/wordml" xmlns:w15="http://schemas.microsoft.com/office/word/2012/wordml" xmlns:w16cex="http://schemas.microsoft.com/office/word/2018/wordml/cex" xmlns:w16cid="http://schemas.microsoft.com/office/word/2016/wordml/cid" xmlns:w16="http://schemas.microsoft.com/office/word/2018/wordml" xmlns:w16se="http://schemas.microsoft.com/office/word/2015/wordml/symex" xmlns:wpg="http://schemas.microsoft.com/office/word/2010/wordprocessingGroup" xmlns:wpi="http://schemas.microsoft.com/office/word/2010/wordprocessingInk" xmlns:wne="http://schemas.microsoft.com/office/word/2006/wordml" xmlns:wps="http://schemas.microsoft.com/office/word/2010/wordprocessingShape" mc:Ignorable="w14 w15 w16se w16cid w16 w16cex wp14">
   <w:p>
     <w:pPr>
@@ -4426,7 +6550,25 @@
         <w:rtl/>
         <w:lang w:bidi="fa-IR"/>
       </w:rPr>
-      <w:t xml:space="preserve"> بسمه تعالی</w:t>
+      <w:t xml:space="preserve"> </w:t>
+    </w:r>
+    <w:proofErr w:type="spellStart"/>
+    <w:r>
+      <w:rPr>
+        <w:rFonts w:ascii="IranNastaliq" w:hAnsi="IranNastaliq" w:cs="IranNastaliq"/>
+        <w:rtl/>
+        <w:lang w:bidi="fa-IR"/>
+      </w:rPr>
+      <w:t>بسمه</w:t>
+    </w:r>
+    <w:proofErr w:type="spellEnd"/>
+    <w:r>
+      <w:rPr>
+        <w:rFonts w:ascii="IranNastaliq" w:hAnsi="IranNastaliq" w:cs="IranNastaliq"/>
+        <w:rtl/>
+        <w:lang w:bidi="fa-IR"/>
+      </w:rPr>
+      <w:t xml:space="preserve"> تعالی</w:t>
     </w:r>
   </w:p>
   <w:p>
@@ -4834,7 +6976,29 @@
         <w:rtl/>
         <w:lang w:bidi="fa-IR"/>
       </w:rPr>
-      <w:t>درس شبکه‌های کامپیوتری</w:t>
+      <w:t xml:space="preserve">درس </w:t>
+    </w:r>
+    <w:proofErr w:type="spellStart"/>
+    <w:r>
+      <w:rPr>
+        <w:rFonts w:ascii="IranNastaliq" w:hAnsi="IranNastaliq" w:cs="IranNastaliq"/>
+        <w:sz w:val="32"/>
+        <w:szCs w:val="32"/>
+        <w:rtl/>
+        <w:lang w:bidi="fa-IR"/>
+      </w:rPr>
+      <w:t>شبکه‌های</w:t>
+    </w:r>
+    <w:proofErr w:type="spellEnd"/>
+    <w:r>
+      <w:rPr>
+        <w:rFonts w:ascii="IranNastaliq" w:hAnsi="IranNastaliq" w:cs="IranNastaliq"/>
+        <w:sz w:val="32"/>
+        <w:szCs w:val="32"/>
+        <w:rtl/>
+        <w:lang w:bidi="fa-IR"/>
+      </w:rPr>
+      <w:t xml:space="preserve"> کامپیوتری</w:t>
     </w:r>
     <w:r>
       <w:rPr>
@@ -4844,7 +7008,18 @@
         <w:rtl/>
         <w:lang w:bidi="fa-IR"/>
       </w:rPr>
-      <w:t xml:space="preserve"> ،  نیم</w:t>
+      <w:t xml:space="preserve"> ،  </w:t>
+    </w:r>
+    <w:proofErr w:type="spellStart"/>
+    <w:r>
+      <w:rPr>
+        <w:rFonts w:ascii="IranNastaliq" w:hAnsi="IranNastaliq" w:cs="IranNastaliq" w:hint="cs"/>
+        <w:sz w:val="32"/>
+        <w:szCs w:val="32"/>
+        <w:rtl/>
+        <w:lang w:bidi="fa-IR"/>
+      </w:rPr>
+      <w:t>نیم</w:t>
     </w:r>
     <w:r>
       <w:rPr>
@@ -4864,7 +7039,18 @@
         <w:rtl/>
         <w:lang w:bidi="fa-IR"/>
       </w:rPr>
-      <w:t xml:space="preserve">سال </w:t>
+      <w:t>سال</w:t>
+    </w:r>
+    <w:proofErr w:type="spellEnd"/>
+    <w:r>
+      <w:rPr>
+        <w:rFonts w:ascii="IranNastaliq" w:hAnsi="IranNastaliq" w:cs="IranNastaliq" w:hint="cs"/>
+        <w:sz w:val="32"/>
+        <w:szCs w:val="32"/>
+        <w:rtl/>
+        <w:lang w:bidi="fa-IR"/>
+      </w:rPr>
+      <w:t xml:space="preserve"> </w:t>
     </w:r>
     <w:r>
       <w:rPr>
@@ -5046,7 +7232,7 @@
         <w:rtl/>
         <w:lang w:bidi="fa-IR"/>
       </w:rPr>
-      <w:t>۷</w:t>
+      <w:t>۱۶</w:t>
     </w:r>
     <w:r>
       <w:rPr>
@@ -5126,7 +7312,7 @@
         <w:rtl/>
         <w:lang w:bidi="fa-IR"/>
       </w:rPr>
-      <w:t>۱۶</w:t>
+      <w:t>۲۸</w:t>
     </w:r>
     <w:r>
       <w:rPr>
@@ -5418,7 +7604,7 @@
         <v:path o:extrusionok="f" gradientshapeok="t" o:connecttype="rect"/>
         <o:lock v:ext="edit" aspectratio="t"/>
       </v:shapetype>
-      <v:shape id="_x0000_i1175" type="#_x0000_t75" style="width:14.25pt;height:14.25pt" o:bullet="t">
+      <v:shape id="_x0000_i1250" type="#_x0000_t75" style="width:14.25pt;height:14.25pt" o:bullet="t">
         <v:imagedata r:id="rId1" o:title="mso4629"/>
       </v:shape>
     </w:pict>
@@ -7716,6 +9902,95 @@
     </w:lvl>
   </w:abstractNum>
   <w:abstractNum w:abstractNumId="21" w15:restartNumberingAfterBreak="0">
+    <w:nsid w:val="72AE50D9"/>
+    <w:multiLevelType w:val="hybridMultilevel"/>
+    <w:tmpl w:val="766A58EE"/>
+    <w:lvl w:ilvl="0" w:tplc="0409000F">
+      <w:start w:val="1"/>
+      <w:numFmt w:val="decimal"/>
+      <w:lvlText w:val="%1."/>
+      <w:lvlJc w:val="left"/>
+      <w:pPr>
+        <w:ind w:left="720" w:hanging="360"/>
+      </w:pPr>
+      <w:rPr>
+        <w:rFonts w:hint="default"/>
+      </w:rPr>
+    </w:lvl>
+    <w:lvl w:ilvl="1" w:tplc="04090019" w:tentative="1">
+      <w:start w:val="1"/>
+      <w:numFmt w:val="lowerLetter"/>
+      <w:lvlText w:val="%2."/>
+      <w:lvlJc w:val="left"/>
+      <w:pPr>
+        <w:ind w:left="1440" w:hanging="360"/>
+      </w:pPr>
+    </w:lvl>
+    <w:lvl w:ilvl="2" w:tplc="0409001B" w:tentative="1">
+      <w:start w:val="1"/>
+      <w:numFmt w:val="lowerRoman"/>
+      <w:lvlText w:val="%3."/>
+      <w:lvlJc w:val="right"/>
+      <w:pPr>
+        <w:ind w:left="2160" w:hanging="180"/>
+      </w:pPr>
+    </w:lvl>
+    <w:lvl w:ilvl="3" w:tplc="0409000F" w:tentative="1">
+      <w:start w:val="1"/>
+      <w:numFmt w:val="decimal"/>
+      <w:lvlText w:val="%4."/>
+      <w:lvlJc w:val="left"/>
+      <w:pPr>
+        <w:ind w:left="2880" w:hanging="360"/>
+      </w:pPr>
+    </w:lvl>
+    <w:lvl w:ilvl="4" w:tplc="04090019" w:tentative="1">
+      <w:start w:val="1"/>
+      <w:numFmt w:val="lowerLetter"/>
+      <w:lvlText w:val="%5."/>
+      <w:lvlJc w:val="left"/>
+      <w:pPr>
+        <w:ind w:left="3600" w:hanging="360"/>
+      </w:pPr>
+    </w:lvl>
+    <w:lvl w:ilvl="5" w:tplc="0409001B" w:tentative="1">
+      <w:start w:val="1"/>
+      <w:numFmt w:val="lowerRoman"/>
+      <w:lvlText w:val="%6."/>
+      <w:lvlJc w:val="right"/>
+      <w:pPr>
+        <w:ind w:left="4320" w:hanging="180"/>
+      </w:pPr>
+    </w:lvl>
+    <w:lvl w:ilvl="6" w:tplc="0409000F" w:tentative="1">
+      <w:start w:val="1"/>
+      <w:numFmt w:val="decimal"/>
+      <w:lvlText w:val="%7."/>
+      <w:lvlJc w:val="left"/>
+      <w:pPr>
+        <w:ind w:left="5040" w:hanging="360"/>
+      </w:pPr>
+    </w:lvl>
+    <w:lvl w:ilvl="7" w:tplc="04090019" w:tentative="1">
+      <w:start w:val="1"/>
+      <w:numFmt w:val="lowerLetter"/>
+      <w:lvlText w:val="%8."/>
+      <w:lvlJc w:val="left"/>
+      <w:pPr>
+        <w:ind w:left="5760" w:hanging="360"/>
+      </w:pPr>
+    </w:lvl>
+    <w:lvl w:ilvl="8" w:tplc="0409001B" w:tentative="1">
+      <w:start w:val="1"/>
+      <w:numFmt w:val="lowerRoman"/>
+      <w:lvlText w:val="%9."/>
+      <w:lvlJc w:val="right"/>
+      <w:pPr>
+        <w:ind w:left="6480" w:hanging="180"/>
+      </w:pPr>
+    </w:lvl>
+  </w:abstractNum>
+  <w:abstractNum w:abstractNumId="22" w15:restartNumberingAfterBreak="0">
     <w:nsid w:val="74DA2AE1"/>
     <w:multiLevelType w:val="hybridMultilevel"/>
     <w:tmpl w:val="65CA7A98"/>
@@ -7801,7 +10076,7 @@
       </w:pPr>
     </w:lvl>
   </w:abstractNum>
-  <w:abstractNum w:abstractNumId="22" w15:restartNumberingAfterBreak="0">
+  <w:abstractNum w:abstractNumId="23" w15:restartNumberingAfterBreak="0">
     <w:nsid w:val="76305D23"/>
     <w:multiLevelType w:val="hybridMultilevel"/>
     <w:tmpl w:val="BD363364"/>
@@ -7887,7 +10162,7 @@
       </w:pPr>
     </w:lvl>
   </w:abstractNum>
-  <w:abstractNum w:abstractNumId="23" w15:restartNumberingAfterBreak="0">
+  <w:abstractNum w:abstractNumId="24" w15:restartNumberingAfterBreak="0">
     <w:nsid w:val="779C5F8B"/>
     <w:multiLevelType w:val="multilevel"/>
     <w:tmpl w:val="A21453CE"/>
@@ -8027,7 +10302,7 @@
       </w:rPr>
     </w:lvl>
   </w:abstractNum>
-  <w:abstractNum w:abstractNumId="24" w15:restartNumberingAfterBreak="0">
+  <w:abstractNum w:abstractNumId="25" w15:restartNumberingAfterBreak="0">
     <w:nsid w:val="78536776"/>
     <w:multiLevelType w:val="hybridMultilevel"/>
     <w:tmpl w:val="441AE4D2"/>
@@ -8147,10 +10422,10 @@
     <w:abstractNumId w:val="11"/>
   </w:num>
   <w:num w:numId="2">
-    <w:abstractNumId w:val="23"/>
+    <w:abstractNumId w:val="24"/>
   </w:num>
   <w:num w:numId="3">
-    <w:abstractNumId w:val="24"/>
+    <w:abstractNumId w:val="25"/>
   </w:num>
   <w:num w:numId="4">
     <w:abstractNumId w:val="19"/>
@@ -8165,7 +10440,7 @@
     <w:abstractNumId w:val="12"/>
   </w:num>
   <w:num w:numId="8">
-    <w:abstractNumId w:val="21"/>
+    <w:abstractNumId w:val="22"/>
   </w:num>
   <w:num w:numId="9">
     <w:abstractNumId w:val="9"/>
@@ -8174,7 +10449,7 @@
     <w:abstractNumId w:val="18"/>
   </w:num>
   <w:num w:numId="11">
-    <w:abstractNumId w:val="22"/>
+    <w:abstractNumId w:val="23"/>
   </w:num>
   <w:num w:numId="12">
     <w:abstractNumId w:val="8"/>
@@ -8253,6 +10528,9 @@
     <w:lvlOverride w:ilvl="8">
       <w:startOverride w:val="1"/>
     </w:lvlOverride>
+  </w:num>
+  <w:num w:numId="28">
+    <w:abstractNumId w:val="21"/>
   </w:num>
 </w:numbering>
 </file>
@@ -9525,7 +11803,7 @@
 </file>
 
 <file path=customXml/itemProps1.xml><?xml version="1.0" encoding="utf-8"?>
-<ds:datastoreItem xmlns:ds="http://schemas.openxmlformats.org/officeDocument/2006/customXml" ds:itemID="{6380E091-1758-42BE-9959-85B1EE84C885}">
+<ds:datastoreItem xmlns:ds="http://schemas.openxmlformats.org/officeDocument/2006/customXml" ds:itemID="{FA89DC3E-A7EF-4E27-AAA7-3F9BE01D4BC4}">
   <ds:schemaRefs>
     <ds:schemaRef ds:uri="http://schemas.openxmlformats.org/officeDocument/2006/bibliography"/>
   </ds:schemaRefs>

</xml_diff>